<commit_message>
Codes before inviting Edison
</commit_message>
<xml_diff>
--- a/Book/SmartCrimeSceneEvidenceAnalysis Final Project Report Yves.docx
+++ b/Book/SmartCrimeSceneEvidenceAnalysis Final Project Report Yves.docx
@@ -16,9 +16,9 @@
           <w:szCs w:val="24"/>
         </w:rPr>
       </w:pPr>
-      <w:bookmarkStart w:id="0" w:name="_Toc80389076"/>
-      <w:bookmarkStart w:id="1" w:name="_Toc49871267"/>
-      <w:bookmarkStart w:id="2" w:name="_Toc67840288"/>
+      <w:bookmarkStart w:id="0" w:name="_Toc49871267"/>
+      <w:bookmarkStart w:id="1" w:name="_Toc67840288"/>
+      <w:bookmarkStart w:id="2" w:name="_Toc80389076"/>
       <w:r>
         <w:rPr>
           <w:rFonts w:ascii="Times New Roman" w:eastAsia="Times New Roman" w:hAnsi="Times New Roman" w:cs="Times New Roman"/>
@@ -28,7 +28,7 @@
         </w:rPr>
         <w:t>DECLARATION</w:t>
       </w:r>
-      <w:bookmarkEnd w:id="0"/>
+      <w:bookmarkEnd w:id="2"/>
     </w:p>
     <w:p>
       <w:pPr>
@@ -477,6 +477,21 @@
           <w:szCs w:val="24"/>
         </w:rPr>
       </w:pPr>
+    </w:p>
+    <w:p>
+      <w:pPr>
+        <w:keepNext/>
+        <w:keepLines/>
+        <w:spacing w:before="120" w:after="120" w:line="276" w:lineRule="auto"/>
+        <w:jc w:val="center"/>
+        <w:outlineLvl w:val="0"/>
+        <w:rPr>
+          <w:rFonts w:ascii="Times New Roman" w:eastAsia="Times New Roman" w:hAnsi="Times New Roman" w:cs="Times New Roman"/>
+          <w:b/>
+          <w:sz w:val="24"/>
+          <w:szCs w:val="24"/>
+        </w:rPr>
+      </w:pPr>
       <w:bookmarkStart w:id="4" w:name="_Toc80389077"/>
       <w:r>
         <w:rPr>
@@ -1003,8 +1018,8 @@
         <w:lastRenderedPageBreak/>
         <w:t>PROJECT ABSTRACT</w:t>
       </w:r>
+      <w:bookmarkEnd w:id="0"/>
       <w:bookmarkEnd w:id="1"/>
-      <w:bookmarkEnd w:id="2"/>
       <w:bookmarkEnd w:id="7"/>
     </w:p>
     <w:p>
@@ -1190,16 +1205,17 @@
         </w:rPr>
         <w:t xml:space="preserve"> </w:t>
       </w:r>
+      <w:bookmarkStart w:id="8" w:name="_GoBack"/>
       <w:r>
         <w:rPr>
           <w:rFonts w:ascii="Times New Roman" w:eastAsia="Times New Roman" w:hAnsi="Times New Roman" w:cs="Times New Roman"/>
-          <w:b/>
           <w:bCs/>
           <w:sz w:val="24"/>
           <w:szCs w:val="24"/>
         </w:rPr>
         <w:t>MUGABO Yves</w:t>
       </w:r>
+      <w:bookmarkEnd w:id="8"/>
     </w:p>
     <w:p>
       <w:pPr>
@@ -1207,7 +1223,6 @@
         <w:ind w:left="23" w:right="946"/>
         <w:rPr>
           <w:rFonts w:ascii="Times New Roman" w:eastAsia="Times New Roman" w:hAnsi="Times New Roman" w:cs="Times New Roman"/>
-          <w:b/>
           <w:sz w:val="24"/>
           <w:szCs w:val="24"/>
         </w:rPr>
@@ -1232,7 +1247,6 @@
       <w:r>
         <w:rPr>
           <w:rFonts w:ascii="Times New Roman" w:eastAsia="Times New Roman" w:hAnsi="Times New Roman" w:cs="Times New Roman"/>
-          <w:b/>
           <w:sz w:val="24"/>
           <w:szCs w:val="24"/>
         </w:rPr>
@@ -1918,8 +1932,8 @@
           <w:szCs w:val="24"/>
         </w:rPr>
       </w:pPr>
-      <w:bookmarkStart w:id="8" w:name="_Toc67840292"/>
-      <w:bookmarkStart w:id="9" w:name="_Toc80389080"/>
+      <w:bookmarkStart w:id="9" w:name="_Toc67840292"/>
+      <w:bookmarkStart w:id="10" w:name="_Toc80389080"/>
       <w:r>
         <w:rPr>
           <w:rFonts w:ascii="Times New Roman" w:eastAsia="Times New Roman" w:hAnsi="Times New Roman" w:cs="Times New Roman"/>
@@ -1929,8 +1943,8 @@
         </w:rPr>
         <w:t>ACKNOWLEDGEMENT</w:t>
       </w:r>
-      <w:bookmarkEnd w:id="8"/>
       <w:bookmarkEnd w:id="9"/>
+      <w:bookmarkEnd w:id="10"/>
     </w:p>
     <w:p>
       <w:pPr>
@@ -10387,29 +10401,7 @@
                 <w:sz w:val="24"/>
                 <w:szCs w:val="24"/>
               </w:rPr>
-              <w:t>CURRICULUM</w:t>
-            </w:r>
-            <w:r>
-              <w:rPr>
-                <w:rStyle w:val="Hyperlink"/>
-                <w:rFonts w:ascii="Times New Roman" w:hAnsi="Times New Roman" w:cs="Times New Roman"/>
-                <w:b/>
-                <w:noProof/>
-                <w:sz w:val="24"/>
-                <w:szCs w:val="24"/>
-              </w:rPr>
-              <w:t xml:space="preserve"> </w:t>
-            </w:r>
-            <w:r>
-              <w:rPr>
-                <w:rStyle w:val="Hyperlink"/>
-                <w:rFonts w:ascii="Times New Roman" w:hAnsi="Times New Roman" w:cs="Times New Roman"/>
-                <w:b/>
-                <w:noProof/>
-                <w:sz w:val="24"/>
-                <w:szCs w:val="24"/>
-              </w:rPr>
-              <w:t>VITAE</w:t>
+              <w:t>CURRICULUM VITAE</w:t>
             </w:r>
             <w:r>
               <w:rPr>
@@ -10549,10 +10541,10 @@
           <w:szCs w:val="24"/>
         </w:rPr>
       </w:pPr>
-      <w:bookmarkStart w:id="10" w:name="_Toc18332641"/>
-      <w:bookmarkStart w:id="11" w:name="_Toc80389081"/>
-      <w:bookmarkStart w:id="12" w:name="_Toc475552488"/>
-      <w:bookmarkStart w:id="13" w:name="_Toc18332643"/>
+      <w:bookmarkStart w:id="11" w:name="_Toc18332641"/>
+      <w:bookmarkStart w:id="12" w:name="_Toc80389081"/>
+      <w:bookmarkStart w:id="13" w:name="_Toc475552488"/>
+      <w:bookmarkStart w:id="14" w:name="_Toc18332643"/>
       <w:r>
         <w:rPr>
           <w:rFonts w:ascii="Times New Roman" w:hAnsi="Times New Roman" w:cs="Times New Roman"/>
@@ -10564,8 +10556,8 @@
         <w:lastRenderedPageBreak/>
         <w:t>LIST OF FIGURES</w:t>
       </w:r>
-      <w:bookmarkEnd w:id="10"/>
       <w:bookmarkEnd w:id="11"/>
+      <w:bookmarkEnd w:id="12"/>
     </w:p>
     <w:p>
       <w:pPr>
@@ -13602,8 +13594,8 @@
         <w:lastRenderedPageBreak/>
         <w:tab/>
       </w:r>
-      <w:bookmarkStart w:id="14" w:name="_Toc18332642"/>
-      <w:bookmarkStart w:id="15" w:name="_Toc80389082"/>
+      <w:bookmarkStart w:id="15" w:name="_Toc18332642"/>
+      <w:bookmarkStart w:id="16" w:name="_Toc80389082"/>
       <w:r>
         <w:rPr>
           <w:rFonts w:ascii="Times New Roman" w:hAnsi="Times New Roman" w:cs="Times New Roman"/>
@@ -13614,8 +13606,8 @@
         </w:rPr>
         <w:t>LIST OF TABLES</w:t>
       </w:r>
-      <w:bookmarkEnd w:id="14"/>
       <w:bookmarkEnd w:id="15"/>
+      <w:bookmarkEnd w:id="16"/>
       <w:r>
         <w:rPr>
           <w:rFonts w:ascii="Times New Roman" w:hAnsi="Times New Roman" w:cs="Times New Roman"/>
@@ -15748,7 +15740,7 @@
           <w:szCs w:val="24"/>
         </w:rPr>
       </w:pPr>
-      <w:bookmarkStart w:id="16" w:name="_Toc80389083"/>
+      <w:bookmarkStart w:id="17" w:name="_Toc80389083"/>
       <w:r>
         <w:rPr>
           <w:rFonts w:ascii="Times New Roman" w:hAnsi="Times New Roman" w:cs="Times New Roman"/>
@@ -15760,9 +15752,9 @@
         <w:lastRenderedPageBreak/>
         <w:t>LIST OF ABBREVIATIONS</w:t>
       </w:r>
-      <w:bookmarkEnd w:id="12"/>
       <w:bookmarkEnd w:id="13"/>
-      <w:bookmarkEnd w:id="16"/>
+      <w:bookmarkEnd w:id="14"/>
+      <w:bookmarkEnd w:id="17"/>
     </w:p>
     <w:p>
       <w:pPr>
@@ -16457,8 +16449,8 @@
           <w:szCs w:val="24"/>
         </w:rPr>
       </w:pPr>
-      <w:bookmarkStart w:id="17" w:name="_Toc67840294"/>
-      <w:bookmarkStart w:id="18" w:name="_Toc80389084"/>
+      <w:bookmarkStart w:id="18" w:name="_Toc67840294"/>
+      <w:bookmarkStart w:id="19" w:name="_Toc80389084"/>
       <w:r>
         <w:rPr>
           <w:rFonts w:ascii="Times New Roman" w:hAnsi="Times New Roman" w:cs="Times New Roman"/>
@@ -16469,8 +16461,8 @@
         </w:rPr>
         <w:t>DEFINITION OF KEY TERMS</w:t>
       </w:r>
-      <w:bookmarkEnd w:id="17"/>
       <w:bookmarkEnd w:id="18"/>
+      <w:bookmarkEnd w:id="19"/>
     </w:p>
     <w:p>
       <w:pPr>
@@ -16694,8 +16686,8 @@
           <w:szCs w:val="24"/>
         </w:rPr>
       </w:pPr>
-      <w:bookmarkStart w:id="19" w:name="_Toc18332644"/>
-      <w:bookmarkStart w:id="20" w:name="_Toc80389085"/>
+      <w:bookmarkStart w:id="20" w:name="_Toc18332644"/>
+      <w:bookmarkStart w:id="21" w:name="_Toc80389085"/>
       <w:r>
         <w:rPr>
           <w:rFonts w:ascii="Times New Roman" w:hAnsi="Times New Roman" w:cs="Times New Roman"/>
@@ -16706,9 +16698,9 @@
         </w:rPr>
         <w:t>CHAPTER 1</w:t>
       </w:r>
-      <w:bookmarkStart w:id="21" w:name="_Toc488680287"/>
-      <w:bookmarkEnd w:id="19"/>
+      <w:bookmarkStart w:id="22" w:name="_Toc488680287"/>
       <w:bookmarkEnd w:id="20"/>
+      <w:bookmarkEnd w:id="21"/>
       <w:r>
         <w:rPr>
           <w:rFonts w:ascii="Times New Roman" w:hAnsi="Times New Roman" w:cs="Times New Roman"/>
@@ -16733,9 +16725,9 @@
           <w:szCs w:val="24"/>
         </w:rPr>
       </w:pPr>
-      <w:bookmarkStart w:id="22" w:name="_Toc6822780"/>
-      <w:bookmarkStart w:id="23" w:name="_Toc18332645"/>
-      <w:bookmarkStart w:id="24" w:name="_Toc80389086"/>
+      <w:bookmarkStart w:id="23" w:name="_Toc6822780"/>
+      <w:bookmarkStart w:id="24" w:name="_Toc18332645"/>
+      <w:bookmarkStart w:id="25" w:name="_Toc80389086"/>
       <w:r>
         <w:rPr>
           <w:rFonts w:ascii="Times New Roman" w:hAnsi="Times New Roman" w:cs="Times New Roman"/>
@@ -16746,10 +16738,10 @@
         </w:rPr>
         <w:t>GENERAL INTRODUCTION</w:t>
       </w:r>
-      <w:bookmarkEnd w:id="21"/>
       <w:bookmarkEnd w:id="22"/>
       <w:bookmarkEnd w:id="23"/>
       <w:bookmarkEnd w:id="24"/>
+      <w:bookmarkEnd w:id="25"/>
     </w:p>
     <w:p>
       <w:pPr>
@@ -17034,9 +17026,9 @@
           <w:szCs w:val="24"/>
         </w:rPr>
       </w:pPr>
-      <w:bookmarkStart w:id="25" w:name="_Toc6822781"/>
-      <w:bookmarkStart w:id="26" w:name="_Toc18332646"/>
-      <w:bookmarkStart w:id="27" w:name="_Toc80389087"/>
+      <w:bookmarkStart w:id="26" w:name="_Toc6822781"/>
+      <w:bookmarkStart w:id="27" w:name="_Toc18332646"/>
+      <w:bookmarkStart w:id="28" w:name="_Toc80389087"/>
       <w:r>
         <w:rPr>
           <w:rFonts w:ascii="Times New Roman" w:hAnsi="Times New Roman" w:cs="Times New Roman"/>
@@ -17078,9 +17070,9 @@
         </w:rPr>
         <w:t>Study</w:t>
       </w:r>
-      <w:bookmarkEnd w:id="25"/>
       <w:bookmarkEnd w:id="26"/>
       <w:bookmarkEnd w:id="27"/>
+      <w:bookmarkEnd w:id="28"/>
     </w:p>
     <w:p>
       <w:pPr>
@@ -17206,10 +17198,10 @@
           <w:szCs w:val="24"/>
         </w:rPr>
       </w:pPr>
-      <w:bookmarkStart w:id="28" w:name="_Toc488680289"/>
-      <w:bookmarkStart w:id="29" w:name="_Toc6822782"/>
-      <w:bookmarkStart w:id="30" w:name="_Toc18332647"/>
-      <w:bookmarkStart w:id="31" w:name="_Toc80389088"/>
+      <w:bookmarkStart w:id="29" w:name="_Toc488680289"/>
+      <w:bookmarkStart w:id="30" w:name="_Toc6822782"/>
+      <w:bookmarkStart w:id="31" w:name="_Toc18332647"/>
+      <w:bookmarkStart w:id="32" w:name="_Toc80389088"/>
       <w:r>
         <w:rPr>
           <w:rFonts w:ascii="Times New Roman" w:hAnsi="Times New Roman" w:cs="Times New Roman"/>
@@ -17220,10 +17212,10 @@
         </w:rPr>
         <w:t>Statement of the Problem</w:t>
       </w:r>
-      <w:bookmarkEnd w:id="28"/>
       <w:bookmarkEnd w:id="29"/>
       <w:bookmarkEnd w:id="30"/>
       <w:bookmarkEnd w:id="31"/>
+      <w:bookmarkEnd w:id="32"/>
     </w:p>
     <w:p>
       <w:pPr>
@@ -17485,8 +17477,8 @@
           <w:szCs w:val="24"/>
         </w:rPr>
       </w:pPr>
-      <w:bookmarkStart w:id="32" w:name="_Toc6822783"/>
-      <w:bookmarkStart w:id="33" w:name="_Toc18332648"/>
+      <w:bookmarkStart w:id="33" w:name="_Toc6822783"/>
+      <w:bookmarkStart w:id="34" w:name="_Toc18332648"/>
       <w:r>
         <w:rPr>
           <w:rFonts w:ascii="Times New Roman" w:hAnsi="Times New Roman" w:cs="Times New Roman"/>
@@ -17511,7 +17503,7 @@
           <w:szCs w:val="24"/>
         </w:rPr>
       </w:pPr>
-      <w:bookmarkStart w:id="34" w:name="_Toc80389089"/>
+      <w:bookmarkStart w:id="35" w:name="_Toc80389089"/>
       <w:r>
         <w:rPr>
           <w:rFonts w:ascii="Times New Roman" w:hAnsi="Times New Roman" w:cs="Times New Roman"/>
@@ -17522,9 +17514,9 @@
         </w:rPr>
         <w:t>Objective of the Project</w:t>
       </w:r>
-      <w:bookmarkEnd w:id="32"/>
       <w:bookmarkEnd w:id="33"/>
       <w:bookmarkEnd w:id="34"/>
+      <w:bookmarkEnd w:id="35"/>
     </w:p>
     <w:p>
       <w:pPr>
@@ -17536,9 +17528,9 @@
           <w:color w:val="auto"/>
         </w:rPr>
       </w:pPr>
-      <w:bookmarkStart w:id="35" w:name="_Toc6822784"/>
-      <w:bookmarkStart w:id="36" w:name="_Toc18332649"/>
-      <w:bookmarkStart w:id="37" w:name="_Toc80389090"/>
+      <w:bookmarkStart w:id="36" w:name="_Toc6822784"/>
+      <w:bookmarkStart w:id="37" w:name="_Toc18332649"/>
+      <w:bookmarkStart w:id="38" w:name="_Toc80389090"/>
       <w:r>
         <w:rPr>
           <w:rFonts w:ascii="Times New Roman" w:hAnsi="Times New Roman" w:cs="Times New Roman"/>
@@ -17548,9 +17540,9 @@
         </w:rPr>
         <w:t>General Objective</w:t>
       </w:r>
-      <w:bookmarkEnd w:id="35"/>
       <w:bookmarkEnd w:id="36"/>
       <w:bookmarkEnd w:id="37"/>
+      <w:bookmarkEnd w:id="38"/>
       <w:r>
         <w:rPr>
           <w:rFonts w:ascii="Times New Roman" w:hAnsi="Times New Roman" w:cs="Times New Roman"/>
@@ -17703,9 +17695,9 @@
           <w:color w:val="auto"/>
         </w:rPr>
       </w:pPr>
-      <w:bookmarkStart w:id="38" w:name="_Toc6822785"/>
-      <w:bookmarkStart w:id="39" w:name="_Toc18332650"/>
-      <w:bookmarkStart w:id="40" w:name="_Toc80389091"/>
+      <w:bookmarkStart w:id="39" w:name="_Toc6822785"/>
+      <w:bookmarkStart w:id="40" w:name="_Toc18332650"/>
+      <w:bookmarkStart w:id="41" w:name="_Toc80389091"/>
       <w:r>
         <w:rPr>
           <w:rFonts w:ascii="Times New Roman" w:hAnsi="Times New Roman" w:cs="Times New Roman"/>
@@ -17715,9 +17707,9 @@
         </w:rPr>
         <w:t>Specific Objectives</w:t>
       </w:r>
-      <w:bookmarkEnd w:id="38"/>
       <w:bookmarkEnd w:id="39"/>
       <w:bookmarkEnd w:id="40"/>
+      <w:bookmarkEnd w:id="41"/>
       <w:r>
         <w:rPr>
           <w:rFonts w:ascii="Times New Roman" w:eastAsiaTheme="minorHAnsi" w:hAnsi="Times New Roman" w:cs="Times New Roman"/>
@@ -17863,9 +17855,9 @@
           <w:szCs w:val="24"/>
         </w:rPr>
       </w:pPr>
-      <w:bookmarkStart w:id="41" w:name="_Toc6822786"/>
-      <w:bookmarkStart w:id="42" w:name="_Toc18332651"/>
-      <w:bookmarkStart w:id="43" w:name="_Toc80389092"/>
+      <w:bookmarkStart w:id="42" w:name="_Toc6822786"/>
+      <w:bookmarkStart w:id="43" w:name="_Toc18332651"/>
+      <w:bookmarkStart w:id="44" w:name="_Toc80389092"/>
       <w:r>
         <w:rPr>
           <w:rFonts w:ascii="Times New Roman" w:hAnsi="Times New Roman" w:cs="Times New Roman"/>
@@ -17877,9 +17869,9 @@
         <w:lastRenderedPageBreak/>
         <w:t>Scope of the Study</w:t>
       </w:r>
-      <w:bookmarkEnd w:id="41"/>
       <w:bookmarkEnd w:id="42"/>
       <w:bookmarkEnd w:id="43"/>
+      <w:bookmarkEnd w:id="44"/>
     </w:p>
     <w:p>
       <w:pPr>
@@ -17950,8 +17942,8 @@
         </w:rPr>
         <w:t xml:space="preserve"> This will solve the problem of late and high process of getting primary suspected person from others. </w:t>
       </w:r>
-      <w:bookmarkStart w:id="44" w:name="_Toc6822787"/>
-      <w:bookmarkStart w:id="45" w:name="_Toc18332652"/>
+      <w:bookmarkStart w:id="45" w:name="_Toc6822787"/>
+      <w:bookmarkStart w:id="46" w:name="_Toc18332652"/>
     </w:p>
     <w:p>
       <w:pPr>
@@ -17972,8 +17964,8 @@
         </w:rPr>
         <w:t>Methodology and Techniques Used in the Study</w:t>
       </w:r>
-      <w:bookmarkEnd w:id="44"/>
       <w:bookmarkEnd w:id="45"/>
+      <w:bookmarkEnd w:id="46"/>
     </w:p>
     <w:p>
       <w:pPr>
@@ -18172,10 +18164,10 @@
           <w:color w:val="auto"/>
         </w:rPr>
       </w:pPr>
-      <w:bookmarkStart w:id="46" w:name="_Toc488680302"/>
-      <w:bookmarkStart w:id="47" w:name="_Toc6822788"/>
-      <w:bookmarkStart w:id="48" w:name="_Toc18332653"/>
-      <w:bookmarkStart w:id="49" w:name="_Toc80389093"/>
+      <w:bookmarkStart w:id="47" w:name="_Toc488680302"/>
+      <w:bookmarkStart w:id="48" w:name="_Toc6822788"/>
+      <w:bookmarkStart w:id="49" w:name="_Toc18332653"/>
+      <w:bookmarkStart w:id="50" w:name="_Toc80389093"/>
       <w:r>
         <w:rPr>
           <w:rFonts w:ascii="Times New Roman" w:hAnsi="Times New Roman" w:cs="Times New Roman"/>
@@ -18184,10 +18176,10 @@
         </w:rPr>
         <w:t>Observation</w:t>
       </w:r>
-      <w:bookmarkEnd w:id="46"/>
       <w:bookmarkEnd w:id="47"/>
       <w:bookmarkEnd w:id="48"/>
       <w:bookmarkEnd w:id="49"/>
+      <w:bookmarkEnd w:id="50"/>
     </w:p>
     <w:p>
       <w:pPr>
@@ -18269,10 +18261,10 @@
           <w:color w:val="auto"/>
         </w:rPr>
       </w:pPr>
-      <w:bookmarkStart w:id="50" w:name="_Toc488680303"/>
-      <w:bookmarkStart w:id="51" w:name="_Toc6822789"/>
-      <w:bookmarkStart w:id="52" w:name="_Toc18332654"/>
-      <w:bookmarkStart w:id="53" w:name="_Toc80389094"/>
+      <w:bookmarkStart w:id="51" w:name="_Toc488680303"/>
+      <w:bookmarkStart w:id="52" w:name="_Toc6822789"/>
+      <w:bookmarkStart w:id="53" w:name="_Toc18332654"/>
+      <w:bookmarkStart w:id="54" w:name="_Toc80389094"/>
       <w:r>
         <w:rPr>
           <w:rFonts w:ascii="Times New Roman" w:hAnsi="Times New Roman" w:cs="Times New Roman"/>
@@ -18281,10 +18273,10 @@
         </w:rPr>
         <w:t>Documentation</w:t>
       </w:r>
-      <w:bookmarkEnd w:id="50"/>
       <w:bookmarkEnd w:id="51"/>
       <w:bookmarkEnd w:id="52"/>
       <w:bookmarkEnd w:id="53"/>
+      <w:bookmarkEnd w:id="54"/>
     </w:p>
     <w:p>
       <w:pPr>
@@ -18297,14 +18289,14 @@
           <w:szCs w:val="24"/>
         </w:rPr>
       </w:pPr>
-      <w:bookmarkStart w:id="54" w:name="_Toc362963248"/>
-      <w:bookmarkStart w:id="55" w:name="_Toc331098120"/>
-      <w:bookmarkStart w:id="56" w:name="_Toc331151062"/>
-      <w:bookmarkStart w:id="57" w:name="_Toc331151643"/>
-      <w:bookmarkStart w:id="58" w:name="_Toc331177586"/>
-      <w:bookmarkStart w:id="59" w:name="_Toc333049832"/>
-      <w:bookmarkStart w:id="60" w:name="_Toc334087962"/>
-      <w:bookmarkStart w:id="61" w:name="_Hlk3194998"/>
+      <w:bookmarkStart w:id="55" w:name="_Toc362963248"/>
+      <w:bookmarkStart w:id="56" w:name="_Toc331098120"/>
+      <w:bookmarkStart w:id="57" w:name="_Toc331151062"/>
+      <w:bookmarkStart w:id="58" w:name="_Toc331151643"/>
+      <w:bookmarkStart w:id="59" w:name="_Toc331177586"/>
+      <w:bookmarkStart w:id="60" w:name="_Toc333049832"/>
+      <w:bookmarkStart w:id="61" w:name="_Toc334087962"/>
+      <w:bookmarkStart w:id="62" w:name="_Hlk3194998"/>
       <w:r>
         <w:rPr>
           <w:rStyle w:val="longtext"/>
@@ -18331,13 +18323,13 @@
         </w:rPr>
         <w:t>The documentation helps in the study to get more familiar with the various tools and techniques to be used to develop the application.</w:t>
       </w:r>
-      <w:bookmarkEnd w:id="54"/>
       <w:bookmarkEnd w:id="55"/>
       <w:bookmarkEnd w:id="56"/>
       <w:bookmarkEnd w:id="57"/>
       <w:bookmarkEnd w:id="58"/>
       <w:bookmarkEnd w:id="59"/>
       <w:bookmarkEnd w:id="60"/>
+      <w:bookmarkEnd w:id="61"/>
       <w:r>
         <w:rPr>
           <w:rStyle w:val="longtext"/>
@@ -18347,7 +18339,7 @@
         </w:rPr>
         <w:t xml:space="preserve"> Reading more documents about how crime reporting is made, viewing all the process that is taken to do it has been a big benefit to in the journey of making a computerized crime reporting system.</w:t>
       </w:r>
-      <w:bookmarkEnd w:id="61"/>
+      <w:bookmarkEnd w:id="62"/>
       <w:sdt>
         <w:sdtPr>
           <w:rPr>
@@ -18433,10 +18425,10 @@
           <w:b/>
         </w:rPr>
       </w:pPr>
-      <w:bookmarkStart w:id="62" w:name="_Toc488680304"/>
-      <w:bookmarkStart w:id="63" w:name="_Toc6822790"/>
-      <w:bookmarkStart w:id="64" w:name="_Toc18332655"/>
-      <w:bookmarkStart w:id="65" w:name="_Toc80389095"/>
+      <w:bookmarkStart w:id="63" w:name="_Toc488680304"/>
+      <w:bookmarkStart w:id="64" w:name="_Toc6822790"/>
+      <w:bookmarkStart w:id="65" w:name="_Toc18332655"/>
+      <w:bookmarkStart w:id="66" w:name="_Toc80389095"/>
       <w:r>
         <w:rPr>
           <w:rStyle w:val="longtext"/>
@@ -18446,10 +18438,10 @@
         </w:rPr>
         <w:t>Interview</w:t>
       </w:r>
-      <w:bookmarkEnd w:id="62"/>
       <w:bookmarkEnd w:id="63"/>
       <w:bookmarkEnd w:id="64"/>
       <w:bookmarkEnd w:id="65"/>
+      <w:bookmarkEnd w:id="66"/>
     </w:p>
     <w:p>
       <w:pPr>
@@ -18908,9 +18900,9 @@
           <w:szCs w:val="24"/>
         </w:rPr>
       </w:pPr>
-      <w:bookmarkStart w:id="66" w:name="_Toc6822791"/>
-      <w:bookmarkStart w:id="67" w:name="_Toc18332656"/>
-      <w:bookmarkStart w:id="68" w:name="_Toc80389096"/>
+      <w:bookmarkStart w:id="67" w:name="_Toc6822791"/>
+      <w:bookmarkStart w:id="68" w:name="_Toc18332656"/>
+      <w:bookmarkStart w:id="69" w:name="_Toc80389096"/>
       <w:r>
         <w:rPr>
           <w:rFonts w:ascii="Times New Roman" w:hAnsi="Times New Roman" w:cs="Times New Roman"/>
@@ -18921,9 +18913,9 @@
         </w:rPr>
         <w:t>Expected Results</w:t>
       </w:r>
-      <w:bookmarkEnd w:id="66"/>
       <w:bookmarkEnd w:id="67"/>
       <w:bookmarkEnd w:id="68"/>
+      <w:bookmarkEnd w:id="69"/>
     </w:p>
     <w:p>
       <w:pPr>
@@ -19172,9 +19164,9 @@
           <w:szCs w:val="24"/>
         </w:rPr>
       </w:pPr>
-      <w:bookmarkStart w:id="69" w:name="_Toc6822792"/>
-      <w:bookmarkStart w:id="70" w:name="_Toc18332657"/>
-      <w:bookmarkStart w:id="71" w:name="_Toc80389097"/>
+      <w:bookmarkStart w:id="70" w:name="_Toc6822792"/>
+      <w:bookmarkStart w:id="71" w:name="_Toc18332657"/>
+      <w:bookmarkStart w:id="72" w:name="_Toc80389097"/>
       <w:r>
         <w:rPr>
           <w:rFonts w:ascii="Times New Roman" w:hAnsi="Times New Roman" w:cs="Times New Roman"/>
@@ -19186,9 +19178,9 @@
         <w:lastRenderedPageBreak/>
         <w:t>Organization of the Report</w:t>
       </w:r>
-      <w:bookmarkEnd w:id="69"/>
       <w:bookmarkEnd w:id="70"/>
       <w:bookmarkEnd w:id="71"/>
+      <w:bookmarkEnd w:id="72"/>
     </w:p>
     <w:p>
       <w:pPr>
@@ -19375,9 +19367,9 @@
           <w:szCs w:val="24"/>
         </w:rPr>
       </w:pPr>
-      <w:bookmarkStart w:id="72" w:name="_Toc6822793"/>
-      <w:bookmarkStart w:id="73" w:name="_Toc18332658"/>
-      <w:bookmarkStart w:id="74" w:name="_Toc80389098"/>
+      <w:bookmarkStart w:id="73" w:name="_Toc6822793"/>
+      <w:bookmarkStart w:id="74" w:name="_Toc18332658"/>
+      <w:bookmarkStart w:id="75" w:name="_Toc80389098"/>
       <w:r>
         <w:rPr>
           <w:rFonts w:ascii="Times New Roman" w:hAnsi="Times New Roman" w:cs="Times New Roman"/>
@@ -19389,9 +19381,9 @@
         <w:lastRenderedPageBreak/>
         <w:t>CHAPTER 2</w:t>
       </w:r>
-      <w:bookmarkEnd w:id="72"/>
       <w:bookmarkEnd w:id="73"/>
       <w:bookmarkEnd w:id="74"/>
+      <w:bookmarkEnd w:id="75"/>
     </w:p>
     <w:p>
       <w:pPr>
@@ -19418,9 +19410,9 @@
         </w:rPr>
         <w:t xml:space="preserve"> </w:t>
       </w:r>
-      <w:bookmarkStart w:id="75" w:name="_Toc6822794"/>
-      <w:bookmarkStart w:id="76" w:name="_Toc18332659"/>
-      <w:bookmarkStart w:id="77" w:name="_Toc80389099"/>
+      <w:bookmarkStart w:id="76" w:name="_Toc6822794"/>
+      <w:bookmarkStart w:id="77" w:name="_Toc18332659"/>
+      <w:bookmarkStart w:id="78" w:name="_Toc80389099"/>
       <w:r>
         <w:rPr>
           <w:rFonts w:ascii="Times New Roman" w:eastAsia="Times New Roman" w:hAnsi="Times New Roman" w:cs="Times New Roman"/>
@@ -19431,9 +19423,9 @@
         </w:rPr>
         <w:t>ANALYSIS OF THE EXISTING SYSTEM</w:t>
       </w:r>
-      <w:bookmarkEnd w:id="75"/>
       <w:bookmarkEnd w:id="76"/>
       <w:bookmarkEnd w:id="77"/>
+      <w:bookmarkEnd w:id="78"/>
     </w:p>
     <w:p>
       <w:pPr>
@@ -19451,9 +19443,9 @@
           <w:lang w:val="en-GB"/>
         </w:rPr>
       </w:pPr>
-      <w:bookmarkStart w:id="78" w:name="_Toc6822795"/>
-      <w:bookmarkStart w:id="79" w:name="_Toc18332660"/>
-      <w:bookmarkStart w:id="80" w:name="_Toc80389100"/>
+      <w:bookmarkStart w:id="79" w:name="_Toc6822795"/>
+      <w:bookmarkStart w:id="80" w:name="_Toc18332660"/>
+      <w:bookmarkStart w:id="81" w:name="_Toc80389100"/>
       <w:r>
         <w:rPr>
           <w:rFonts w:ascii="Times New Roman" w:eastAsia="Times New Roman" w:hAnsi="Times New Roman" w:cs="Times New Roman"/>
@@ -19465,9 +19457,9 @@
         </w:rPr>
         <w:t>Introduction</w:t>
       </w:r>
-      <w:bookmarkEnd w:id="78"/>
       <w:bookmarkEnd w:id="79"/>
       <w:bookmarkEnd w:id="80"/>
+      <w:bookmarkEnd w:id="81"/>
     </w:p>
     <w:p>
       <w:pPr>
@@ -19593,9 +19585,9 @@
           <w:lang w:val="en-GB"/>
         </w:rPr>
       </w:pPr>
-      <w:bookmarkStart w:id="81" w:name="_Toc6822796"/>
-      <w:bookmarkStart w:id="82" w:name="_Toc18332661"/>
-      <w:bookmarkStart w:id="83" w:name="_Toc80389101"/>
+      <w:bookmarkStart w:id="82" w:name="_Toc6822796"/>
+      <w:bookmarkStart w:id="83" w:name="_Toc18332661"/>
+      <w:bookmarkStart w:id="84" w:name="_Toc80389101"/>
       <w:r>
         <w:rPr>
           <w:rFonts w:ascii="Times New Roman" w:eastAsia="Times New Roman" w:hAnsi="Times New Roman" w:cs="Times New Roman"/>
@@ -19607,9 +19599,9 @@
         </w:rPr>
         <w:t>Description of Current System Environment</w:t>
       </w:r>
-      <w:bookmarkEnd w:id="81"/>
       <w:bookmarkEnd w:id="82"/>
       <w:bookmarkEnd w:id="83"/>
+      <w:bookmarkEnd w:id="84"/>
     </w:p>
     <w:p>
       <w:pPr>
@@ -19825,10 +19817,10 @@
           <w:lang w:val="en-GB"/>
         </w:rPr>
       </w:pPr>
-      <w:bookmarkStart w:id="84" w:name="_Toc6823889"/>
-      <w:bookmarkStart w:id="85" w:name="_Toc13745344"/>
-      <w:bookmarkStart w:id="86" w:name="_Toc79861038"/>
-      <w:bookmarkStart w:id="87" w:name="_Toc96436062"/>
+      <w:bookmarkStart w:id="85" w:name="_Toc6823889"/>
+      <w:bookmarkStart w:id="86" w:name="_Toc13745344"/>
+      <w:bookmarkStart w:id="87" w:name="_Toc79861038"/>
+      <w:bookmarkStart w:id="88" w:name="_Toc96436062"/>
       <w:r>
         <w:rPr>
           <w:rFonts w:ascii="Times New Roman" w:eastAsia="Calibri" w:hAnsi="Times New Roman" w:cs="Times New Roman"/>
@@ -19907,10 +19899,10 @@
         </w:rPr>
         <w:t>: Organisation Structure</w:t>
       </w:r>
-      <w:bookmarkEnd w:id="84"/>
       <w:bookmarkEnd w:id="85"/>
       <w:bookmarkEnd w:id="86"/>
       <w:bookmarkEnd w:id="87"/>
+      <w:bookmarkEnd w:id="88"/>
     </w:p>
     <w:p>
       <w:pPr>
@@ -19927,9 +19919,9 @@
           <w:lang w:val="en-GB"/>
         </w:rPr>
       </w:pPr>
-      <w:bookmarkStart w:id="88" w:name="_Toc6822797"/>
-      <w:bookmarkStart w:id="89" w:name="_Toc18332662"/>
-      <w:bookmarkStart w:id="90" w:name="_Toc80389102"/>
+      <w:bookmarkStart w:id="89" w:name="_Toc6822797"/>
+      <w:bookmarkStart w:id="90" w:name="_Toc18332662"/>
+      <w:bookmarkStart w:id="91" w:name="_Toc80389102"/>
       <w:r>
         <w:rPr>
           <w:rFonts w:ascii="Times New Roman" w:eastAsia="Times New Roman" w:hAnsi="Times New Roman" w:cs="Times New Roman"/>
@@ -19941,9 +19933,9 @@
         </w:rPr>
         <w:t>Who is RIB?</w:t>
       </w:r>
-      <w:bookmarkEnd w:id="88"/>
       <w:bookmarkEnd w:id="89"/>
       <w:bookmarkEnd w:id="90"/>
+      <w:bookmarkEnd w:id="91"/>
     </w:p>
     <w:p>
       <w:pPr>
@@ -20102,9 +20094,9 @@
           <w:lang w:val="en-GB"/>
         </w:rPr>
       </w:pPr>
-      <w:bookmarkStart w:id="91" w:name="_Toc6822798"/>
-      <w:bookmarkStart w:id="92" w:name="_Toc18332663"/>
-      <w:bookmarkStart w:id="93" w:name="_Toc80389103"/>
+      <w:bookmarkStart w:id="92" w:name="_Toc6822798"/>
+      <w:bookmarkStart w:id="93" w:name="_Toc18332663"/>
+      <w:bookmarkStart w:id="94" w:name="_Toc80389103"/>
       <w:r>
         <w:rPr>
           <w:rFonts w:ascii="Times New Roman" w:eastAsia="Times New Roman" w:hAnsi="Times New Roman" w:cs="Times New Roman"/>
@@ -20116,9 +20108,9 @@
         <w:lastRenderedPageBreak/>
         <w:t>Historical background</w:t>
       </w:r>
-      <w:bookmarkEnd w:id="91"/>
       <w:bookmarkEnd w:id="92"/>
       <w:bookmarkEnd w:id="93"/>
+      <w:bookmarkEnd w:id="94"/>
     </w:p>
     <w:p>
       <w:pPr>
@@ -20449,9 +20441,9 @@
           <w:lang w:val="en-GB"/>
         </w:rPr>
       </w:pPr>
-      <w:bookmarkStart w:id="94" w:name="_Toc6822799"/>
-      <w:bookmarkStart w:id="95" w:name="_Toc18332664"/>
-      <w:bookmarkStart w:id="96" w:name="_Toc80389104"/>
+      <w:bookmarkStart w:id="95" w:name="_Toc6822799"/>
+      <w:bookmarkStart w:id="96" w:name="_Toc18332664"/>
+      <w:bookmarkStart w:id="97" w:name="_Toc80389104"/>
       <w:r>
         <w:rPr>
           <w:rFonts w:ascii="Times New Roman" w:eastAsia="Times New Roman" w:hAnsi="Times New Roman" w:cs="Times New Roman"/>
@@ -20463,9 +20455,9 @@
         </w:rPr>
         <w:t>Mission</w:t>
       </w:r>
-      <w:bookmarkEnd w:id="94"/>
       <w:bookmarkEnd w:id="95"/>
       <w:bookmarkEnd w:id="96"/>
+      <w:bookmarkEnd w:id="97"/>
     </w:p>
     <w:p>
       <w:pPr>
@@ -20647,9 +20639,9 @@
           <w:lang w:val="en-GB"/>
         </w:rPr>
       </w:pPr>
-      <w:bookmarkStart w:id="97" w:name="_Toc6822800"/>
-      <w:bookmarkStart w:id="98" w:name="_Toc18332665"/>
-      <w:bookmarkStart w:id="99" w:name="_Toc80389105"/>
+      <w:bookmarkStart w:id="98" w:name="_Toc6822800"/>
+      <w:bookmarkStart w:id="99" w:name="_Toc18332665"/>
+      <w:bookmarkStart w:id="100" w:name="_Toc80389105"/>
       <w:r>
         <w:rPr>
           <w:rFonts w:ascii="Times New Roman" w:eastAsia="Times New Roman" w:hAnsi="Times New Roman" w:cs="Times New Roman"/>
@@ -20661,9 +20653,9 @@
         </w:rPr>
         <w:t>Vision</w:t>
       </w:r>
-      <w:bookmarkEnd w:id="97"/>
       <w:bookmarkEnd w:id="98"/>
       <w:bookmarkEnd w:id="99"/>
+      <w:bookmarkEnd w:id="100"/>
     </w:p>
     <w:p>
       <w:pPr>
@@ -20702,9 +20694,9 @@
           <w:lang w:val="en-GB"/>
         </w:rPr>
       </w:pPr>
-      <w:bookmarkStart w:id="100" w:name="_Toc6822801"/>
-      <w:bookmarkStart w:id="101" w:name="_Toc18332666"/>
-      <w:bookmarkStart w:id="102" w:name="_Toc80389106"/>
+      <w:bookmarkStart w:id="101" w:name="_Toc6822801"/>
+      <w:bookmarkStart w:id="102" w:name="_Toc18332666"/>
+      <w:bookmarkStart w:id="103" w:name="_Toc80389106"/>
       <w:r>
         <w:rPr>
           <w:rFonts w:ascii="Times New Roman" w:eastAsia="Times New Roman" w:hAnsi="Times New Roman" w:cs="Times New Roman"/>
@@ -20716,9 +20708,9 @@
         </w:rPr>
         <w:t>Description of the Current System</w:t>
       </w:r>
-      <w:bookmarkEnd w:id="100"/>
       <w:bookmarkEnd w:id="101"/>
       <w:bookmarkEnd w:id="102"/>
+      <w:bookmarkEnd w:id="103"/>
     </w:p>
     <w:p>
       <w:pPr>
@@ -20759,9 +20751,9 @@
           <w:lang w:val="en-GB"/>
         </w:rPr>
       </w:pPr>
-      <w:bookmarkStart w:id="103" w:name="_Toc6822802"/>
-      <w:bookmarkStart w:id="104" w:name="_Toc18332667"/>
-      <w:bookmarkStart w:id="105" w:name="_Toc80389107"/>
+      <w:bookmarkStart w:id="104" w:name="_Toc6822802"/>
+      <w:bookmarkStart w:id="105" w:name="_Toc18332667"/>
+      <w:bookmarkStart w:id="106" w:name="_Toc80389107"/>
       <w:r>
         <w:rPr>
           <w:rFonts w:ascii="Times New Roman" w:eastAsia="Times New Roman" w:hAnsi="Times New Roman" w:cs="Times New Roman"/>
@@ -20772,9 +20764,9 @@
         </w:rPr>
         <w:t>Analysis of the Current System</w:t>
       </w:r>
-      <w:bookmarkEnd w:id="103"/>
       <w:bookmarkEnd w:id="104"/>
       <w:bookmarkEnd w:id="105"/>
+      <w:bookmarkEnd w:id="106"/>
     </w:p>
     <w:p>
       <w:pPr>
@@ -20790,10 +20782,10 @@
           <w:lang w:val="en-GB"/>
         </w:rPr>
       </w:pPr>
-      <w:bookmarkStart w:id="106" w:name="_Toc531618677"/>
-      <w:bookmarkStart w:id="107" w:name="_Toc6822803"/>
-      <w:bookmarkStart w:id="108" w:name="_Toc18332668"/>
-      <w:bookmarkStart w:id="109" w:name="_Toc80389108"/>
+      <w:bookmarkStart w:id="107" w:name="_Toc531618677"/>
+      <w:bookmarkStart w:id="108" w:name="_Toc6822803"/>
+      <w:bookmarkStart w:id="109" w:name="_Toc18332668"/>
+      <w:bookmarkStart w:id="110" w:name="_Toc80389108"/>
       <w:r>
         <w:rPr>
           <w:rFonts w:ascii="Times New Roman" w:eastAsia="Times New Roman" w:hAnsi="Times New Roman" w:cs="Times New Roman"/>
@@ -20804,10 +20796,10 @@
         </w:rPr>
         <w:t>Modelling Current System</w:t>
       </w:r>
-      <w:bookmarkEnd w:id="106"/>
       <w:bookmarkEnd w:id="107"/>
       <w:bookmarkEnd w:id="108"/>
       <w:bookmarkEnd w:id="109"/>
+      <w:bookmarkEnd w:id="110"/>
     </w:p>
     <w:p>
       <w:pPr>
@@ -20874,10 +20866,10 @@
           <w:lang w:val="en-GB"/>
         </w:rPr>
       </w:pPr>
-      <w:bookmarkStart w:id="110" w:name="_Toc6823890"/>
-      <w:bookmarkStart w:id="111" w:name="_Toc13745345"/>
-      <w:bookmarkStart w:id="112" w:name="_Toc79861039"/>
-      <w:bookmarkStart w:id="113" w:name="_Toc96436063"/>
+      <w:bookmarkStart w:id="111" w:name="_Toc6823890"/>
+      <w:bookmarkStart w:id="112" w:name="_Toc13745345"/>
+      <w:bookmarkStart w:id="113" w:name="_Toc79861039"/>
+      <w:bookmarkStart w:id="114" w:name="_Toc96436063"/>
       <w:r>
         <w:rPr>
           <w:rFonts w:ascii="Times New Roman" w:eastAsia="Calibri" w:hAnsi="Times New Roman" w:cs="Times New Roman"/>
@@ -20956,10 +20948,10 @@
         </w:rPr>
         <w:t>: Modelling Current System</w:t>
       </w:r>
-      <w:bookmarkEnd w:id="110"/>
       <w:bookmarkEnd w:id="111"/>
       <w:bookmarkEnd w:id="112"/>
       <w:bookmarkEnd w:id="113"/>
+      <w:bookmarkEnd w:id="114"/>
     </w:p>
     <w:p>
       <w:pPr>
@@ -20975,10 +20967,10 @@
           <w:lang w:val="en-GB"/>
         </w:rPr>
       </w:pPr>
-      <w:bookmarkStart w:id="114" w:name="_Toc531618678"/>
-      <w:bookmarkStart w:id="115" w:name="_Toc6822804"/>
-      <w:bookmarkStart w:id="116" w:name="_Toc18332669"/>
-      <w:bookmarkStart w:id="117" w:name="_Toc80389109"/>
+      <w:bookmarkStart w:id="115" w:name="_Toc531618678"/>
+      <w:bookmarkStart w:id="116" w:name="_Toc6822804"/>
+      <w:bookmarkStart w:id="117" w:name="_Toc18332669"/>
+      <w:bookmarkStart w:id="118" w:name="_Toc80389109"/>
       <w:r>
         <w:rPr>
           <w:rFonts w:ascii="Times New Roman" w:eastAsia="Times New Roman" w:hAnsi="Times New Roman" w:cs="Times New Roman"/>
@@ -20989,10 +20981,10 @@
         </w:rPr>
         <w:t>Problems of the existing system</w:t>
       </w:r>
-      <w:bookmarkEnd w:id="114"/>
       <w:bookmarkEnd w:id="115"/>
       <w:bookmarkEnd w:id="116"/>
       <w:bookmarkEnd w:id="117"/>
+      <w:bookmarkEnd w:id="118"/>
     </w:p>
     <w:p>
       <w:pPr>
@@ -21344,10 +21336,10 @@
           <w:lang w:val="en-GB"/>
         </w:rPr>
       </w:pPr>
-      <w:bookmarkStart w:id="118" w:name="_Toc531618679"/>
-      <w:bookmarkStart w:id="119" w:name="_Toc6822805"/>
-      <w:bookmarkStart w:id="120" w:name="_Toc18332670"/>
-      <w:bookmarkStart w:id="121" w:name="_Toc80389110"/>
+      <w:bookmarkStart w:id="119" w:name="_Toc531618679"/>
+      <w:bookmarkStart w:id="120" w:name="_Toc6822805"/>
+      <w:bookmarkStart w:id="121" w:name="_Toc18332670"/>
+      <w:bookmarkStart w:id="122" w:name="_Toc80389110"/>
       <w:r>
         <w:rPr>
           <w:rFonts w:ascii="Times New Roman" w:eastAsia="Times New Roman" w:hAnsi="Times New Roman" w:cs="Times New Roman"/>
@@ -21358,10 +21350,10 @@
         </w:rPr>
         <w:t>Proposed Solutions</w:t>
       </w:r>
-      <w:bookmarkEnd w:id="118"/>
       <w:bookmarkEnd w:id="119"/>
       <w:bookmarkEnd w:id="120"/>
       <w:bookmarkEnd w:id="121"/>
+      <w:bookmarkEnd w:id="122"/>
     </w:p>
     <w:p>
       <w:pPr>
@@ -21479,10 +21471,10 @@
           <w:lang w:val="en-GB"/>
         </w:rPr>
       </w:pPr>
-      <w:bookmarkStart w:id="122" w:name="_Toc531618680"/>
-      <w:bookmarkStart w:id="123" w:name="_Toc6822806"/>
-      <w:bookmarkStart w:id="124" w:name="_Toc18332671"/>
-      <w:bookmarkStart w:id="125" w:name="_Toc80389111"/>
+      <w:bookmarkStart w:id="123" w:name="_Toc531618680"/>
+      <w:bookmarkStart w:id="124" w:name="_Toc6822806"/>
+      <w:bookmarkStart w:id="125" w:name="_Toc18332671"/>
+      <w:bookmarkStart w:id="126" w:name="_Toc80389111"/>
       <w:r>
         <w:rPr>
           <w:rFonts w:ascii="Times New Roman" w:eastAsia="Times New Roman" w:hAnsi="Times New Roman" w:cs="Times New Roman"/>
@@ -21493,10 +21485,10 @@
         </w:rPr>
         <w:t>Functional Requirements</w:t>
       </w:r>
-      <w:bookmarkEnd w:id="122"/>
       <w:bookmarkEnd w:id="123"/>
       <w:bookmarkEnd w:id="124"/>
       <w:bookmarkEnd w:id="125"/>
+      <w:bookmarkEnd w:id="126"/>
     </w:p>
     <w:p>
       <w:pPr>
@@ -21849,10 +21841,10 @@
           <w:lang w:val="en-GB"/>
         </w:rPr>
       </w:pPr>
-      <w:bookmarkStart w:id="126" w:name="_Toc531618681"/>
-      <w:bookmarkStart w:id="127" w:name="_Toc6822807"/>
-      <w:bookmarkStart w:id="128" w:name="_Toc18332672"/>
-      <w:bookmarkStart w:id="129" w:name="_Toc80389112"/>
+      <w:bookmarkStart w:id="127" w:name="_Toc531618681"/>
+      <w:bookmarkStart w:id="128" w:name="_Toc6822807"/>
+      <w:bookmarkStart w:id="129" w:name="_Toc18332672"/>
+      <w:bookmarkStart w:id="130" w:name="_Toc80389112"/>
       <w:r>
         <w:rPr>
           <w:rFonts w:ascii="Times New Roman" w:eastAsia="Times New Roman" w:hAnsi="Times New Roman" w:cs="Times New Roman"/>
@@ -21863,10 +21855,10 @@
         </w:rPr>
         <w:t>Non-functional requirements</w:t>
       </w:r>
-      <w:bookmarkEnd w:id="126"/>
       <w:bookmarkEnd w:id="127"/>
       <w:bookmarkEnd w:id="128"/>
       <w:bookmarkEnd w:id="129"/>
+      <w:bookmarkEnd w:id="130"/>
     </w:p>
     <w:p>
       <w:pPr>
@@ -22340,9 +22332,9 @@
           <w:szCs w:val="24"/>
         </w:rPr>
       </w:pPr>
-      <w:bookmarkStart w:id="130" w:name="_Toc6822808"/>
-      <w:bookmarkStart w:id="131" w:name="_Toc18332673"/>
-      <w:bookmarkStart w:id="132" w:name="_Toc80389113"/>
+      <w:bookmarkStart w:id="131" w:name="_Toc6822808"/>
+      <w:bookmarkStart w:id="132" w:name="_Toc18332673"/>
+      <w:bookmarkStart w:id="133" w:name="_Toc80389113"/>
       <w:r>
         <w:rPr>
           <w:rFonts w:ascii="Times New Roman" w:hAnsi="Times New Roman" w:cs="Times New Roman"/>
@@ -22354,9 +22346,9 @@
         <w:lastRenderedPageBreak/>
         <w:t>CHAPTER 3</w:t>
       </w:r>
-      <w:bookmarkEnd w:id="130"/>
       <w:bookmarkEnd w:id="131"/>
       <w:bookmarkEnd w:id="132"/>
+      <w:bookmarkEnd w:id="133"/>
     </w:p>
     <w:p>
       <w:pPr>
@@ -22372,9 +22364,9 @@
           <w:szCs w:val="24"/>
         </w:rPr>
       </w:pPr>
-      <w:bookmarkStart w:id="133" w:name="_Toc6822809"/>
-      <w:bookmarkStart w:id="134" w:name="_Toc18332674"/>
-      <w:bookmarkStart w:id="135" w:name="_Toc80389114"/>
+      <w:bookmarkStart w:id="134" w:name="_Toc6822809"/>
+      <w:bookmarkStart w:id="135" w:name="_Toc18332674"/>
+      <w:bookmarkStart w:id="136" w:name="_Toc80389114"/>
       <w:r>
         <w:rPr>
           <w:rFonts w:ascii="Times New Roman" w:eastAsia="Times New Roman" w:hAnsi="Times New Roman" w:cs="Times New Roman"/>
@@ -22384,9 +22376,9 @@
         </w:rPr>
         <w:t>REQUIREMENTS ANALYSIS AND DESIGN OF THE NEW SYSTEM</w:t>
       </w:r>
-      <w:bookmarkEnd w:id="133"/>
       <w:bookmarkEnd w:id="134"/>
       <w:bookmarkEnd w:id="135"/>
+      <w:bookmarkEnd w:id="136"/>
     </w:p>
     <w:p>
       <w:pPr>
@@ -22413,9 +22405,9 @@
           <w:szCs w:val="24"/>
         </w:rPr>
       </w:pPr>
-      <w:bookmarkStart w:id="136" w:name="_Toc6822810"/>
-      <w:bookmarkStart w:id="137" w:name="_Toc18332675"/>
-      <w:bookmarkStart w:id="138" w:name="_Toc80389115"/>
+      <w:bookmarkStart w:id="137" w:name="_Toc6822810"/>
+      <w:bookmarkStart w:id="138" w:name="_Toc18332675"/>
+      <w:bookmarkStart w:id="139" w:name="_Toc80389115"/>
       <w:r>
         <w:rPr>
           <w:rFonts w:ascii="Times New Roman" w:eastAsia="Times New Roman" w:hAnsi="Times New Roman" w:cs="Times New Roman"/>
@@ -22425,9 +22417,9 @@
         </w:rPr>
         <w:t>Introduction</w:t>
       </w:r>
-      <w:bookmarkEnd w:id="136"/>
       <w:bookmarkEnd w:id="137"/>
       <w:bookmarkEnd w:id="138"/>
+      <w:bookmarkEnd w:id="139"/>
     </w:p>
     <w:p>
       <w:pPr>
@@ -22673,7 +22665,7 @@
         </w:rPr>
         <w:t>In order to really analyse and design our new system, we judged very essential to understand the flow of data through that system.</w:t>
       </w:r>
-      <w:bookmarkStart w:id="139" w:name="_Toc531618684"/>
+      <w:bookmarkStart w:id="140" w:name="_Toc531618684"/>
     </w:p>
     <w:p>
       <w:pPr>
@@ -22690,9 +22682,9 @@
           <w:lang w:val="en-GB"/>
         </w:rPr>
       </w:pPr>
-      <w:bookmarkStart w:id="140" w:name="_Toc6822811"/>
-      <w:bookmarkStart w:id="141" w:name="_Toc18332676"/>
-      <w:bookmarkStart w:id="142" w:name="_Toc80389116"/>
+      <w:bookmarkStart w:id="141" w:name="_Toc6822811"/>
+      <w:bookmarkStart w:id="142" w:name="_Toc18332676"/>
+      <w:bookmarkStart w:id="143" w:name="_Toc80389116"/>
       <w:r>
         <w:rPr>
           <w:rFonts w:ascii="Times New Roman" w:eastAsia="Times New Roman" w:hAnsi="Times New Roman" w:cs="Times New Roman"/>
@@ -22704,14 +22696,14 @@
         <w:lastRenderedPageBreak/>
         <w:t>Analysis and Design Methodology</w:t>
       </w:r>
-      <w:bookmarkStart w:id="143" w:name="_Toc415490644"/>
-      <w:bookmarkStart w:id="144" w:name="_Toc403203638"/>
-      <w:bookmarkStart w:id="145" w:name="_Toc395987307"/>
-      <w:bookmarkStart w:id="146" w:name="_Toc488680319"/>
-      <w:bookmarkEnd w:id="139"/>
+      <w:bookmarkStart w:id="144" w:name="_Toc415490644"/>
+      <w:bookmarkStart w:id="145" w:name="_Toc403203638"/>
+      <w:bookmarkStart w:id="146" w:name="_Toc395987307"/>
+      <w:bookmarkStart w:id="147" w:name="_Toc488680319"/>
       <w:bookmarkEnd w:id="140"/>
       <w:bookmarkEnd w:id="141"/>
       <w:bookmarkEnd w:id="142"/>
+      <w:bookmarkEnd w:id="143"/>
     </w:p>
     <w:p>
       <w:pPr>
@@ -22727,9 +22719,9 @@
           <w:lang w:val="en-GB"/>
         </w:rPr>
       </w:pPr>
-      <w:bookmarkStart w:id="147" w:name="_Toc6822812"/>
-      <w:bookmarkStart w:id="148" w:name="_Toc18332677"/>
-      <w:bookmarkStart w:id="149" w:name="_Toc80389117"/>
+      <w:bookmarkStart w:id="148" w:name="_Toc6822812"/>
+      <w:bookmarkStart w:id="149" w:name="_Toc18332677"/>
+      <w:bookmarkStart w:id="150" w:name="_Toc80389117"/>
       <w:r>
         <w:rPr>
           <w:rFonts w:ascii="Times New Roman" w:eastAsia="Times New Roman" w:hAnsi="Times New Roman" w:cs="Times New Roman"/>
@@ -22740,9 +22732,9 @@
         </w:rPr>
         <w:t xml:space="preserve">Object Oriented </w:t>
       </w:r>
-      <w:bookmarkEnd w:id="143"/>
       <w:bookmarkEnd w:id="144"/>
       <w:bookmarkEnd w:id="145"/>
+      <w:bookmarkEnd w:id="146"/>
       <w:r>
         <w:rPr>
           <w:rFonts w:ascii="Times New Roman" w:eastAsia="Times New Roman" w:hAnsi="Times New Roman" w:cs="Times New Roman"/>
@@ -22753,10 +22745,10 @@
         </w:rPr>
         <w:t>Methodology (OOM)</w:t>
       </w:r>
-      <w:bookmarkEnd w:id="146"/>
       <w:bookmarkEnd w:id="147"/>
       <w:bookmarkEnd w:id="148"/>
       <w:bookmarkEnd w:id="149"/>
+      <w:bookmarkEnd w:id="150"/>
     </w:p>
     <w:p>
       <w:pPr>
@@ -23228,17 +23220,17 @@
           <w:lang w:val="en-GB"/>
         </w:rPr>
       </w:pPr>
-      <w:bookmarkStart w:id="150" w:name="_Toc488680320"/>
-      <w:bookmarkStart w:id="151" w:name="_Toc415490645"/>
-      <w:bookmarkStart w:id="152" w:name="_Toc403203639"/>
-      <w:bookmarkStart w:id="153" w:name="_Toc395987308"/>
-      <w:bookmarkStart w:id="154" w:name="_Toc395837600"/>
-      <w:bookmarkStart w:id="155" w:name="_Toc349206767"/>
-      <w:bookmarkStart w:id="156" w:name="_Toc327393979"/>
-      <w:bookmarkStart w:id="157" w:name="_Toc327393922"/>
-      <w:bookmarkStart w:id="158" w:name="_Toc6822813"/>
-      <w:bookmarkStart w:id="159" w:name="_Toc18332678"/>
-      <w:bookmarkStart w:id="160" w:name="_Toc80389118"/>
+      <w:bookmarkStart w:id="151" w:name="_Toc488680320"/>
+      <w:bookmarkStart w:id="152" w:name="_Toc415490645"/>
+      <w:bookmarkStart w:id="153" w:name="_Toc403203639"/>
+      <w:bookmarkStart w:id="154" w:name="_Toc395987308"/>
+      <w:bookmarkStart w:id="155" w:name="_Toc395837600"/>
+      <w:bookmarkStart w:id="156" w:name="_Toc349206767"/>
+      <w:bookmarkStart w:id="157" w:name="_Toc327393979"/>
+      <w:bookmarkStart w:id="158" w:name="_Toc327393922"/>
+      <w:bookmarkStart w:id="159" w:name="_Toc6822813"/>
+      <w:bookmarkStart w:id="160" w:name="_Toc18332678"/>
+      <w:bookmarkStart w:id="161" w:name="_Toc80389118"/>
       <w:r>
         <w:rPr>
           <w:rFonts w:ascii="Times New Roman" w:eastAsia="Times New Roman" w:hAnsi="Times New Roman" w:cs="Times New Roman"/>
@@ -23250,7 +23242,6 @@
         <w:lastRenderedPageBreak/>
         <w:t>Unified Modelling Language (UML)</w:t>
       </w:r>
-      <w:bookmarkEnd w:id="150"/>
       <w:bookmarkEnd w:id="151"/>
       <w:bookmarkEnd w:id="152"/>
       <w:bookmarkEnd w:id="153"/>
@@ -23261,6 +23252,7 @@
       <w:bookmarkEnd w:id="158"/>
       <w:bookmarkEnd w:id="159"/>
       <w:bookmarkEnd w:id="160"/>
+      <w:bookmarkEnd w:id="161"/>
     </w:p>
     <w:p>
       <w:pPr>
@@ -23354,12 +23346,12 @@
           <w:lang w:val="en-GB"/>
         </w:rPr>
       </w:pPr>
-      <w:bookmarkStart w:id="161" w:name="_Toc488680321"/>
-      <w:bookmarkStart w:id="162" w:name="_Toc415490646"/>
-      <w:bookmarkStart w:id="163" w:name="_Toc403203640"/>
-      <w:bookmarkStart w:id="164" w:name="_Toc6822814"/>
-      <w:bookmarkStart w:id="165" w:name="_Toc18332679"/>
-      <w:bookmarkStart w:id="166" w:name="_Toc80389119"/>
+      <w:bookmarkStart w:id="162" w:name="_Toc488680321"/>
+      <w:bookmarkStart w:id="163" w:name="_Toc415490646"/>
+      <w:bookmarkStart w:id="164" w:name="_Toc403203640"/>
+      <w:bookmarkStart w:id="165" w:name="_Toc6822814"/>
+      <w:bookmarkStart w:id="166" w:name="_Toc18332679"/>
+      <w:bookmarkStart w:id="167" w:name="_Toc80389119"/>
       <w:r>
         <w:rPr>
           <w:rFonts w:ascii="Times New Roman" w:eastAsia="Times New Roman" w:hAnsi="Times New Roman" w:cs="Times New Roman"/>
@@ -23370,12 +23362,12 @@
         </w:rPr>
         <w:t>UML Models</w:t>
       </w:r>
-      <w:bookmarkEnd w:id="161"/>
       <w:bookmarkEnd w:id="162"/>
       <w:bookmarkEnd w:id="163"/>
       <w:bookmarkEnd w:id="164"/>
       <w:bookmarkEnd w:id="165"/>
       <w:bookmarkEnd w:id="166"/>
+      <w:bookmarkEnd w:id="167"/>
     </w:p>
     <w:p>
       <w:pPr>
@@ -23513,10 +23505,10 @@
           <w:lang w:val="en-GB"/>
         </w:rPr>
       </w:pPr>
-      <w:bookmarkStart w:id="167" w:name="_Toc531618689"/>
-      <w:bookmarkStart w:id="168" w:name="_Toc6822815"/>
-      <w:bookmarkStart w:id="169" w:name="_Toc18332680"/>
-      <w:bookmarkStart w:id="170" w:name="_Toc80389120"/>
+      <w:bookmarkStart w:id="168" w:name="_Toc531618689"/>
+      <w:bookmarkStart w:id="169" w:name="_Toc6822815"/>
+      <w:bookmarkStart w:id="170" w:name="_Toc18332680"/>
+      <w:bookmarkStart w:id="171" w:name="_Toc80389120"/>
       <w:r>
         <w:rPr>
           <w:rFonts w:ascii="Times New Roman" w:eastAsia="Times New Roman" w:hAnsi="Times New Roman" w:cs="Times New Roman"/>
@@ -23527,10 +23519,10 @@
         </w:rPr>
         <w:t>Analysis of the new system</w:t>
       </w:r>
-      <w:bookmarkEnd w:id="167"/>
       <w:bookmarkEnd w:id="168"/>
       <w:bookmarkEnd w:id="169"/>
       <w:bookmarkEnd w:id="170"/>
+      <w:bookmarkEnd w:id="171"/>
     </w:p>
     <w:p>
       <w:pPr>
@@ -23567,12 +23559,12 @@
           <w:lang w:val="en-GB"/>
         </w:rPr>
       </w:pPr>
-      <w:bookmarkStart w:id="171" w:name="_Toc488680325"/>
-      <w:bookmarkStart w:id="172" w:name="_Toc415490650"/>
-      <w:bookmarkStart w:id="173" w:name="_Toc403203645"/>
-      <w:bookmarkStart w:id="174" w:name="_Toc6822816"/>
-      <w:bookmarkStart w:id="175" w:name="_Toc18332681"/>
-      <w:bookmarkStart w:id="176" w:name="_Toc80389121"/>
+      <w:bookmarkStart w:id="172" w:name="_Toc488680325"/>
+      <w:bookmarkStart w:id="173" w:name="_Toc415490650"/>
+      <w:bookmarkStart w:id="174" w:name="_Toc403203645"/>
+      <w:bookmarkStart w:id="175" w:name="_Toc6822816"/>
+      <w:bookmarkStart w:id="176" w:name="_Toc18332681"/>
+      <w:bookmarkStart w:id="177" w:name="_Toc80389121"/>
       <w:r>
         <w:rPr>
           <w:rFonts w:ascii="Times New Roman" w:eastAsia="Times New Roman" w:hAnsi="Times New Roman" w:cs="Times New Roman"/>
@@ -23583,12 +23575,12 @@
         </w:rPr>
         <w:t>Requirement Analysis</w:t>
       </w:r>
-      <w:bookmarkEnd w:id="171"/>
       <w:bookmarkEnd w:id="172"/>
       <w:bookmarkEnd w:id="173"/>
       <w:bookmarkEnd w:id="174"/>
       <w:bookmarkEnd w:id="175"/>
       <w:bookmarkEnd w:id="176"/>
+      <w:bookmarkEnd w:id="177"/>
     </w:p>
     <w:p>
       <w:pPr>
@@ -23709,9 +23701,9 @@
           <w:lang w:val="en-GB"/>
         </w:rPr>
       </w:pPr>
-      <w:bookmarkStart w:id="177" w:name="_Toc6822817"/>
-      <w:bookmarkStart w:id="178" w:name="_Toc18332682"/>
-      <w:bookmarkStart w:id="179" w:name="_Toc80389122"/>
+      <w:bookmarkStart w:id="178" w:name="_Toc6822817"/>
+      <w:bookmarkStart w:id="179" w:name="_Toc18332682"/>
+      <w:bookmarkStart w:id="180" w:name="_Toc80389122"/>
       <w:r>
         <w:rPr>
           <w:rFonts w:ascii="Times New Roman" w:eastAsia="Times New Roman" w:hAnsi="Times New Roman" w:cs="Times New Roman"/>
@@ -23723,9 +23715,9 @@
         <w:lastRenderedPageBreak/>
         <w:t>Design of the New System</w:t>
       </w:r>
-      <w:bookmarkEnd w:id="177"/>
       <w:bookmarkEnd w:id="178"/>
       <w:bookmarkEnd w:id="179"/>
+      <w:bookmarkEnd w:id="180"/>
       <w:r>
         <w:rPr>
           <w:rFonts w:ascii="Times New Roman" w:eastAsia="Times New Roman" w:hAnsi="Times New Roman" w:cs="Times New Roman"/>
@@ -23753,8 +23745,8 @@
           <w:lang w:val="en-GB"/>
         </w:rPr>
       </w:pPr>
-      <w:bookmarkStart w:id="180" w:name="_Toc18332683"/>
-      <w:bookmarkStart w:id="181" w:name="_Toc80389123"/>
+      <w:bookmarkStart w:id="181" w:name="_Toc18332683"/>
+      <w:bookmarkStart w:id="182" w:name="_Toc80389123"/>
       <w:r>
         <w:rPr>
           <w:rFonts w:ascii="Times New Roman" w:eastAsia="Times New Roman" w:hAnsi="Times New Roman" w:cs="Times New Roman"/>
@@ -23767,8 +23759,8 @@
         </w:rPr>
         <w:t>Use Case Diagram</w:t>
       </w:r>
-      <w:bookmarkEnd w:id="180"/>
       <w:bookmarkEnd w:id="181"/>
+      <w:bookmarkEnd w:id="182"/>
     </w:p>
     <w:p>
       <w:pPr>
@@ -23790,7 +23782,7 @@
         </w:rPr>
         <w:t xml:space="preserve">Use case diagram describes the functionality provided by a system in terms of actors, their goals represented as use cases, and relationships between actors and use cases. The followings are components of a use case model: </w:t>
       </w:r>
-      <w:bookmarkStart w:id="182" w:name="_Toc395987311"/>
+      <w:bookmarkStart w:id="183" w:name="_Toc395987311"/>
     </w:p>
     <w:p>
       <w:pPr>
@@ -23817,7 +23809,7 @@
         </w:rPr>
         <w:t>Actor</w:t>
       </w:r>
-      <w:bookmarkEnd w:id="182"/>
+      <w:bookmarkEnd w:id="183"/>
     </w:p>
     <w:p>
       <w:pPr>
@@ -23878,13 +23870,13 @@
             <v:path o:extrusionok="f" gradientshapeok="t" o:connecttype="rect"/>
             <o:lock v:ext="edit" aspectratio="t"/>
           </v:shapetype>
-          <v:shape id="_x0000_i1025" type="#_x0000_t75" style="width:51pt;height:93pt" o:ole="">
+          <v:shape id="_x0000_i1025" type="#_x0000_t75" style="width:50.95pt;height:93.05pt" o:ole="">
             <v:imagedata r:id="rId12" o:title=""/>
           </v:shape>
-          <o:OLEObject Type="Embed" ProgID="Visio.Drawing.11" ShapeID="_x0000_i1025" DrawAspect="Content" ObjectID="_1707049009" r:id="rId13"/>
+          <o:OLEObject Type="Embed" ProgID="Visio.Drawing.11" ShapeID="_x0000_i1025" DrawAspect="Content" ObjectID="_1707640604" r:id="rId13"/>
         </w:object>
       </w:r>
-      <w:bookmarkStart w:id="183" w:name="_Toc395987312"/>
+      <w:bookmarkStart w:id="184" w:name="_Toc395987312"/>
     </w:p>
     <w:p>
       <w:pPr>
@@ -23911,7 +23903,7 @@
         </w:rPr>
         <w:t>Use Case</w:t>
       </w:r>
-      <w:bookmarkEnd w:id="183"/>
+      <w:bookmarkEnd w:id="184"/>
     </w:p>
     <w:p>
       <w:pPr>
@@ -23988,13 +23980,13 @@
           <w:lang w:val="en-GB"/>
         </w:rPr>
         <w:object w:dxaOrig="1650" w:dyaOrig="885">
-          <v:shape id="_x0000_i1026" type="#_x0000_t75" style="width:82.5pt;height:44.25pt" o:ole="">
+          <v:shape id="_x0000_i1026" type="#_x0000_t75" style="width:82.2pt;height:44.15pt" o:ole="">
             <v:imagedata r:id="rId14" o:title=""/>
           </v:shape>
-          <o:OLEObject Type="Embed" ProgID="Visio.Drawing.11" ShapeID="_x0000_i1026" DrawAspect="Content" ObjectID="_1707049010" r:id="rId15"/>
+          <o:OLEObject Type="Embed" ProgID="Visio.Drawing.11" ShapeID="_x0000_i1026" DrawAspect="Content" ObjectID="_1707640605" r:id="rId15"/>
         </w:object>
       </w:r>
-      <w:bookmarkStart w:id="184" w:name="_Toc395987313"/>
+      <w:bookmarkStart w:id="185" w:name="_Toc395987313"/>
     </w:p>
     <w:p>
       <w:pPr>
@@ -24021,7 +24013,7 @@
         </w:rPr>
         <w:t>Relationship</w:t>
       </w:r>
-      <w:bookmarkEnd w:id="184"/>
+      <w:bookmarkEnd w:id="185"/>
     </w:p>
     <w:p>
       <w:pPr>
@@ -24111,7 +24103,7 @@
           </wp:inline>
         </w:drawing>
       </w:r>
-      <w:bookmarkStart w:id="185" w:name="_Toc395987314"/>
+      <w:bookmarkStart w:id="186" w:name="_Toc395987314"/>
     </w:p>
     <w:p>
       <w:pPr>
@@ -24138,7 +24130,7 @@
         </w:rPr>
         <w:t>System boundary</w:t>
       </w:r>
-      <w:bookmarkEnd w:id="185"/>
+      <w:bookmarkEnd w:id="186"/>
     </w:p>
     <w:p>
       <w:pPr>
@@ -24255,7 +24247,7 @@
           <w:lang w:val="en-GB"/>
         </w:rPr>
       </w:pPr>
-      <w:bookmarkStart w:id="186" w:name="_Toc96436064"/>
+      <w:bookmarkStart w:id="187" w:name="_Toc96436064"/>
       <w:r>
         <w:rPr>
           <w:rFonts w:cs="Times New Roman"/>
@@ -24300,7 +24292,7 @@
         </w:rPr>
         <w:t>: Use Case Diagram</w:t>
       </w:r>
-      <w:bookmarkEnd w:id="186"/>
+      <w:bookmarkEnd w:id="187"/>
     </w:p>
     <w:p>
       <w:pPr>
@@ -24315,11 +24307,11 @@
           <w:lang w:val="en-GB"/>
         </w:rPr>
       </w:pPr>
-      <w:bookmarkStart w:id="187" w:name="_Toc6823891"/>
-      <w:bookmarkStart w:id="188" w:name="_Toc13745346"/>
-    </w:p>
-    <w:bookmarkEnd w:id="187"/>
+      <w:bookmarkStart w:id="188" w:name="_Toc6823891"/>
+      <w:bookmarkStart w:id="189" w:name="_Toc13745346"/>
+    </w:p>
     <w:bookmarkEnd w:id="188"/>
+    <w:bookmarkEnd w:id="189"/>
     <w:p>
       <w:pPr>
         <w:spacing w:after="200" w:line="360" w:lineRule="auto"/>
@@ -24355,12 +24347,12 @@
           <w:lang w:val="en-GB"/>
         </w:rPr>
       </w:pPr>
-      <w:bookmarkStart w:id="189" w:name="_Toc488680329"/>
-      <w:bookmarkStart w:id="190" w:name="_Toc415490652"/>
-      <w:bookmarkStart w:id="191" w:name="_Toc403203648"/>
-      <w:bookmarkStart w:id="192" w:name="_Toc6822818"/>
-      <w:bookmarkStart w:id="193" w:name="_Toc18332684"/>
-      <w:bookmarkStart w:id="194" w:name="_Toc80389124"/>
+      <w:bookmarkStart w:id="190" w:name="_Toc488680329"/>
+      <w:bookmarkStart w:id="191" w:name="_Toc415490652"/>
+      <w:bookmarkStart w:id="192" w:name="_Toc403203648"/>
+      <w:bookmarkStart w:id="193" w:name="_Toc6822818"/>
+      <w:bookmarkStart w:id="194" w:name="_Toc18332684"/>
+      <w:bookmarkStart w:id="195" w:name="_Toc80389124"/>
       <w:r>
         <w:rPr>
           <w:rFonts w:ascii="Times New Roman" w:eastAsia="Times New Roman" w:hAnsi="Times New Roman" w:cs="Times New Roman"/>
@@ -24373,12 +24365,12 @@
         <w:lastRenderedPageBreak/>
         <w:t>Use case description</w:t>
       </w:r>
-      <w:bookmarkEnd w:id="189"/>
       <w:bookmarkEnd w:id="190"/>
       <w:bookmarkEnd w:id="191"/>
       <w:bookmarkEnd w:id="192"/>
       <w:bookmarkEnd w:id="193"/>
       <w:bookmarkEnd w:id="194"/>
+      <w:bookmarkEnd w:id="195"/>
     </w:p>
     <w:p>
       <w:pPr>
@@ -25329,7 +25321,7 @@
           <w:docGrid w:linePitch="360"/>
         </w:sectPr>
       </w:pPr>
-      <w:bookmarkStart w:id="195" w:name="_Toc96436125"/>
+      <w:bookmarkStart w:id="196" w:name="_Toc96436125"/>
       <w:r>
         <w:rPr>
           <w:rFonts w:ascii="Times New Roman" w:eastAsia="Calibri" w:hAnsi="Times New Roman" w:cs="Times New Roman"/>
@@ -25394,7 +25386,7 @@
         </w:rPr>
         <w:t xml:space="preserve"> : Create Account</w:t>
       </w:r>
-      <w:bookmarkEnd w:id="195"/>
+      <w:bookmarkEnd w:id="196"/>
     </w:p>
     <w:p>
       <w:pPr>
@@ -26127,9 +26119,9 @@
           <w:szCs w:val="24"/>
         </w:rPr>
       </w:pPr>
-      <w:bookmarkStart w:id="196" w:name="_Toc13745456"/>
-      <w:bookmarkStart w:id="197" w:name="_Toc78653063"/>
-      <w:bookmarkStart w:id="198" w:name="_Toc96436126"/>
+      <w:bookmarkStart w:id="197" w:name="_Toc96436126"/>
+      <w:bookmarkStart w:id="198" w:name="_Toc13745456"/>
+      <w:bookmarkStart w:id="199" w:name="_Toc78653063"/>
       <w:r>
         <w:rPr>
           <w:rFonts w:ascii="Times New Roman" w:eastAsia="Calibri" w:hAnsi="Times New Roman" w:cs="Times New Roman"/>
@@ -26194,10 +26186,10 @@
         </w:rPr>
         <w:t xml:space="preserve"> : Add Case</w:t>
       </w:r>
-      <w:bookmarkEnd w:id="198"/>
-    </w:p>
-    <w:bookmarkEnd w:id="196"/>
-    <w:bookmarkEnd w:id="197"/>
+      <w:bookmarkEnd w:id="197"/>
+    </w:p>
+    <w:bookmarkEnd w:id="198"/>
+    <w:bookmarkEnd w:id="199"/>
     <w:p>
       <w:pPr>
         <w:numPr>
@@ -26718,9 +26710,9 @@
           <w:szCs w:val="24"/>
         </w:rPr>
       </w:pPr>
-      <w:bookmarkStart w:id="199" w:name="_Toc13745457"/>
-      <w:bookmarkStart w:id="200" w:name="_Toc78653064"/>
-      <w:bookmarkStart w:id="201" w:name="_Toc96436127"/>
+      <w:bookmarkStart w:id="200" w:name="_Toc96436127"/>
+      <w:bookmarkStart w:id="201" w:name="_Toc13745457"/>
+      <w:bookmarkStart w:id="202" w:name="_Toc78653064"/>
       <w:r>
         <w:rPr>
           <w:rFonts w:ascii="Times New Roman" w:eastAsia="Calibri" w:hAnsi="Times New Roman" w:cs="Times New Roman"/>
@@ -26785,10 +26777,10 @@
         </w:rPr>
         <w:t xml:space="preserve"> : Add Suspect</w:t>
       </w:r>
-      <w:bookmarkEnd w:id="201"/>
-    </w:p>
-    <w:bookmarkEnd w:id="199"/>
-    <w:bookmarkEnd w:id="200"/>
+      <w:bookmarkEnd w:id="200"/>
+    </w:p>
+    <w:bookmarkEnd w:id="201"/>
+    <w:bookmarkEnd w:id="202"/>
     <w:p>
       <w:pPr>
         <w:numPr>
@@ -27356,7 +27348,7 @@
           <w:docGrid w:linePitch="360"/>
         </w:sectPr>
       </w:pPr>
-      <w:bookmarkStart w:id="202" w:name="_Toc96436128"/>
+      <w:bookmarkStart w:id="203" w:name="_Toc96436128"/>
       <w:r>
         <w:rPr>
           <w:rFonts w:ascii="Times New Roman" w:eastAsia="Calibri" w:hAnsi="Times New Roman" w:cs="Times New Roman"/>
@@ -27421,7 +27413,7 @@
         </w:rPr>
         <w:t xml:space="preserve"> :  Add evidence</w:t>
       </w:r>
-      <w:bookmarkEnd w:id="202"/>
+      <w:bookmarkEnd w:id="203"/>
     </w:p>
     <w:p>
       <w:pPr>
@@ -28051,9 +28043,9 @@
           <w:szCs w:val="24"/>
         </w:rPr>
       </w:pPr>
-      <w:bookmarkStart w:id="203" w:name="_Toc13745459"/>
-      <w:bookmarkStart w:id="204" w:name="_Toc78653066"/>
-      <w:bookmarkStart w:id="205" w:name="_Toc96436129"/>
+      <w:bookmarkStart w:id="204" w:name="_Toc13745459"/>
+      <w:bookmarkStart w:id="205" w:name="_Toc78653066"/>
+      <w:bookmarkStart w:id="206" w:name="_Toc96436129"/>
       <w:r>
         <w:rPr>
           <w:rFonts w:ascii="Times New Roman" w:eastAsia="Calibri" w:hAnsi="Times New Roman" w:cs="Times New Roman"/>
@@ -28127,7 +28119,7 @@
         </w:rPr>
         <w:t xml:space="preserve"> </w:t>
       </w:r>
-      <w:bookmarkEnd w:id="203"/>
+      <w:bookmarkEnd w:id="204"/>
       <w:r>
         <w:rPr>
           <w:rFonts w:ascii="Times New Roman" w:eastAsia="Calibri" w:hAnsi="Times New Roman" w:cs="Times New Roman"/>
@@ -28137,8 +28129,8 @@
         </w:rPr>
         <w:t>Suspect</w:t>
       </w:r>
-      <w:bookmarkEnd w:id="204"/>
       <w:bookmarkEnd w:id="205"/>
+      <w:bookmarkEnd w:id="206"/>
     </w:p>
     <w:p>
       <w:pPr>
@@ -29338,9 +29330,9 @@
           <w:docGrid w:linePitch="360"/>
         </w:sectPr>
       </w:pPr>
-      <w:bookmarkStart w:id="206" w:name="_Toc13745460"/>
-      <w:bookmarkStart w:id="207" w:name="_Toc78653067"/>
-      <w:bookmarkStart w:id="208" w:name="_Toc96436130"/>
+      <w:bookmarkStart w:id="207" w:name="_Toc13745460"/>
+      <w:bookmarkStart w:id="208" w:name="_Toc78653067"/>
+      <w:bookmarkStart w:id="209" w:name="_Toc96436130"/>
       <w:r>
         <w:rPr>
           <w:rFonts w:ascii="Times New Roman" w:eastAsia="Calibri" w:hAnsi="Times New Roman" w:cs="Times New Roman"/>
@@ -29414,7 +29406,7 @@
         </w:rPr>
         <w:t xml:space="preserve"> </w:t>
       </w:r>
-      <w:bookmarkEnd w:id="206"/>
+      <w:bookmarkEnd w:id="207"/>
       <w:r>
         <w:rPr>
           <w:rFonts w:ascii="Times New Roman" w:eastAsia="Calibri" w:hAnsi="Times New Roman" w:cs="Times New Roman"/>
@@ -29424,8 +29416,8 @@
         </w:rPr>
         <w:t>RIB Station</w:t>
       </w:r>
-      <w:bookmarkEnd w:id="207"/>
       <w:bookmarkEnd w:id="208"/>
+      <w:bookmarkEnd w:id="209"/>
     </w:p>
     <w:p>
       <w:pPr>
@@ -30053,9 +30045,9 @@
           <w:szCs w:val="24"/>
         </w:rPr>
       </w:pPr>
-      <w:bookmarkStart w:id="209" w:name="_Toc13745461"/>
-      <w:bookmarkStart w:id="210" w:name="_Toc78653068"/>
-      <w:bookmarkStart w:id="211" w:name="_Toc96436131"/>
+      <w:bookmarkStart w:id="210" w:name="_Toc13745461"/>
+      <w:bookmarkStart w:id="211" w:name="_Toc78653068"/>
+      <w:bookmarkStart w:id="212" w:name="_Toc96436131"/>
       <w:r>
         <w:rPr>
           <w:rFonts w:ascii="Times New Roman" w:eastAsia="Calibri" w:hAnsi="Times New Roman" w:cs="Times New Roman"/>
@@ -30120,9 +30112,9 @@
         </w:rPr>
         <w:t>: View criminal record</w:t>
       </w:r>
-      <w:bookmarkEnd w:id="209"/>
       <w:bookmarkEnd w:id="210"/>
       <w:bookmarkEnd w:id="211"/>
+      <w:bookmarkEnd w:id="212"/>
     </w:p>
     <w:p>
       <w:pPr>
@@ -30761,9 +30753,9 @@
           <w:szCs w:val="24"/>
         </w:rPr>
       </w:pPr>
-      <w:bookmarkStart w:id="212" w:name="_Toc13745462"/>
-      <w:bookmarkStart w:id="213" w:name="_Toc78653069"/>
-      <w:bookmarkStart w:id="214" w:name="_Toc96436132"/>
+      <w:bookmarkStart w:id="213" w:name="_Toc13745462"/>
+      <w:bookmarkStart w:id="214" w:name="_Toc78653069"/>
+      <w:bookmarkStart w:id="215" w:name="_Toc96436132"/>
       <w:r>
         <w:rPr>
           <w:rFonts w:ascii="Times New Roman" w:eastAsia="Calibri" w:hAnsi="Times New Roman" w:cs="Times New Roman"/>
@@ -30837,7 +30829,7 @@
         </w:rPr>
         <w:t xml:space="preserve"> </w:t>
       </w:r>
-      <w:bookmarkEnd w:id="212"/>
+      <w:bookmarkEnd w:id="213"/>
       <w:r>
         <w:rPr>
           <w:rFonts w:ascii="Times New Roman" w:eastAsia="Calibri" w:hAnsi="Times New Roman" w:cs="Times New Roman"/>
@@ -30847,8 +30839,8 @@
         </w:rPr>
         <w:t>Primary suspect</w:t>
       </w:r>
-      <w:bookmarkEnd w:id="213"/>
       <w:bookmarkEnd w:id="214"/>
+      <w:bookmarkEnd w:id="215"/>
     </w:p>
     <w:p>
       <w:pPr>
@@ -31693,9 +31685,9 @@
           <w:szCs w:val="24"/>
         </w:rPr>
       </w:pPr>
-      <w:bookmarkStart w:id="215" w:name="_Toc13745463"/>
-      <w:bookmarkStart w:id="216" w:name="_Toc78653070"/>
-      <w:bookmarkStart w:id="217" w:name="_Toc96436133"/>
+      <w:bookmarkStart w:id="216" w:name="_Toc13745463"/>
+      <w:bookmarkStart w:id="217" w:name="_Toc78653070"/>
+      <w:bookmarkStart w:id="218" w:name="_Toc96436133"/>
       <w:r>
         <w:rPr>
           <w:rFonts w:ascii="Times New Roman" w:eastAsia="Calibri" w:hAnsi="Times New Roman" w:cs="Times New Roman"/>
@@ -31760,8 +31752,8 @@
         </w:rPr>
         <w:t xml:space="preserve">: </w:t>
       </w:r>
-      <w:bookmarkEnd w:id="215"/>
       <w:bookmarkEnd w:id="216"/>
+      <w:bookmarkEnd w:id="217"/>
       <w:r>
         <w:rPr>
           <w:rFonts w:ascii="Times New Roman" w:eastAsia="Calibri" w:hAnsi="Times New Roman" w:cs="Times New Roman"/>
@@ -31771,7 +31763,7 @@
         </w:rPr>
         <w:t>Add Question/Answer</w:t>
       </w:r>
-      <w:bookmarkEnd w:id="217"/>
+      <w:bookmarkEnd w:id="218"/>
     </w:p>
     <w:p>
       <w:pPr>
@@ -32421,9 +32413,9 @@
           <w:szCs w:val="24"/>
         </w:rPr>
       </w:pPr>
-      <w:bookmarkStart w:id="218" w:name="_Toc13745464"/>
-      <w:bookmarkStart w:id="219" w:name="_Toc78653071"/>
-      <w:bookmarkStart w:id="220" w:name="_Toc96436134"/>
+      <w:bookmarkStart w:id="219" w:name="_Toc13745464"/>
+      <w:bookmarkStart w:id="220" w:name="_Toc78653071"/>
+      <w:bookmarkStart w:id="221" w:name="_Toc96436134"/>
       <w:r>
         <w:rPr>
           <w:rFonts w:ascii="Times New Roman" w:eastAsia="Calibri" w:hAnsi="Times New Roman" w:cs="Times New Roman"/>
@@ -32515,7 +32507,7 @@
         </w:rPr>
         <w:t>Report</w:t>
       </w:r>
-      <w:bookmarkEnd w:id="218"/>
+      <w:bookmarkEnd w:id="219"/>
       <w:r>
         <w:rPr>
           <w:rFonts w:ascii="Times New Roman" w:eastAsia="Calibri" w:hAnsi="Times New Roman" w:cs="Times New Roman"/>
@@ -32525,8 +32517,8 @@
         </w:rPr>
         <w:t>s</w:t>
       </w:r>
-      <w:bookmarkEnd w:id="219"/>
       <w:bookmarkEnd w:id="220"/>
+      <w:bookmarkEnd w:id="221"/>
     </w:p>
     <w:p>
       <w:pPr>
@@ -33199,9 +33191,9 @@
           <w:szCs w:val="24"/>
         </w:rPr>
       </w:pPr>
-      <w:bookmarkStart w:id="221" w:name="_Toc13745465"/>
-      <w:bookmarkStart w:id="222" w:name="_Toc78653072"/>
-      <w:bookmarkStart w:id="223" w:name="_Toc96436135"/>
+      <w:bookmarkStart w:id="222" w:name="_Toc13745465"/>
+      <w:bookmarkStart w:id="223" w:name="_Toc78653072"/>
+      <w:bookmarkStart w:id="224" w:name="_Toc96436135"/>
       <w:r>
         <w:rPr>
           <w:rFonts w:ascii="Times New Roman" w:eastAsia="Calibri" w:hAnsi="Times New Roman" w:cs="Times New Roman"/>
@@ -33284,9 +33276,9 @@
         </w:rPr>
         <w:t>Generate Reports</w:t>
       </w:r>
-      <w:bookmarkEnd w:id="221"/>
       <w:bookmarkEnd w:id="222"/>
       <w:bookmarkEnd w:id="223"/>
+      <w:bookmarkEnd w:id="224"/>
     </w:p>
     <w:p>
       <w:pPr>
@@ -33329,10 +33321,10 @@
           <w:lang w:val="en-GB"/>
         </w:rPr>
       </w:pPr>
-      <w:bookmarkStart w:id="224" w:name="_Toc488680330"/>
-      <w:bookmarkStart w:id="225" w:name="_Toc6822819"/>
-      <w:bookmarkStart w:id="226" w:name="_Toc18332685"/>
-      <w:bookmarkStart w:id="227" w:name="_Toc80389125"/>
+      <w:bookmarkStart w:id="225" w:name="_Toc488680330"/>
+      <w:bookmarkStart w:id="226" w:name="_Toc6822819"/>
+      <w:bookmarkStart w:id="227" w:name="_Toc18332685"/>
+      <w:bookmarkStart w:id="228" w:name="_Toc80389125"/>
       <w:r>
         <w:rPr>
           <w:rFonts w:ascii="Times New Roman" w:eastAsia="Times New Roman" w:hAnsi="Times New Roman" w:cs="Times New Roman"/>
@@ -33344,10 +33336,10 @@
         </w:rPr>
         <w:t>Class diagram</w:t>
       </w:r>
-      <w:bookmarkEnd w:id="224"/>
       <w:bookmarkEnd w:id="225"/>
       <w:bookmarkEnd w:id="226"/>
       <w:bookmarkEnd w:id="227"/>
+      <w:bookmarkEnd w:id="228"/>
     </w:p>
     <w:p>
       <w:pPr>
@@ -34624,10 +34616,10 @@
           <w:lang w:val="en-GB"/>
         </w:rPr>
       </w:pPr>
-      <w:bookmarkStart w:id="228" w:name="_Toc6823892"/>
-      <w:bookmarkStart w:id="229" w:name="_Toc13745347"/>
-      <w:bookmarkStart w:id="230" w:name="_Toc79861041"/>
-      <w:bookmarkStart w:id="231" w:name="_Toc96436065"/>
+      <w:bookmarkStart w:id="229" w:name="_Toc6823892"/>
+      <w:bookmarkStart w:id="230" w:name="_Toc13745347"/>
+      <w:bookmarkStart w:id="231" w:name="_Toc79861041"/>
+      <w:bookmarkStart w:id="232" w:name="_Toc96436065"/>
       <w:r>
         <w:rPr>
           <w:rFonts w:ascii="Times New Roman" w:eastAsia="Calibri" w:hAnsi="Times New Roman" w:cs="Times New Roman"/>
@@ -34706,10 +34698,10 @@
         </w:rPr>
         <w:t>: Class Diagram</w:t>
       </w:r>
-      <w:bookmarkEnd w:id="228"/>
       <w:bookmarkEnd w:id="229"/>
       <w:bookmarkEnd w:id="230"/>
       <w:bookmarkEnd w:id="231"/>
+      <w:bookmarkEnd w:id="232"/>
     </w:p>
     <w:p>
       <w:pPr>
@@ -34745,10 +34737,10 @@
           <w:lang w:val="en-GB"/>
         </w:rPr>
       </w:pPr>
-      <w:bookmarkStart w:id="232" w:name="_Toc488680331"/>
-      <w:bookmarkStart w:id="233" w:name="_Toc6822820"/>
-      <w:bookmarkStart w:id="234" w:name="_Toc18332686"/>
-      <w:bookmarkStart w:id="235" w:name="_Toc80389126"/>
+      <w:bookmarkStart w:id="233" w:name="_Toc488680331"/>
+      <w:bookmarkStart w:id="234" w:name="_Toc6822820"/>
+      <w:bookmarkStart w:id="235" w:name="_Toc18332686"/>
+      <w:bookmarkStart w:id="236" w:name="_Toc80389126"/>
       <w:r>
         <w:rPr>
           <w:rFonts w:ascii="Times New Roman" w:eastAsia="Times New Roman" w:hAnsi="Times New Roman" w:cs="Times New Roman"/>
@@ -34761,10 +34753,10 @@
         <w:lastRenderedPageBreak/>
         <w:t>Sequence diagram</w:t>
       </w:r>
-      <w:bookmarkEnd w:id="232"/>
       <w:bookmarkEnd w:id="233"/>
       <w:bookmarkEnd w:id="234"/>
       <w:bookmarkEnd w:id="235"/>
+      <w:bookmarkEnd w:id="236"/>
     </w:p>
     <w:p>
       <w:pPr>
@@ -34932,8 +34924,8 @@
                 <w:szCs w:val="24"/>
               </w:rPr>
             </w:pPr>
-            <w:bookmarkStart w:id="236" w:name="_Toc488680332"/>
-            <w:bookmarkStart w:id="237" w:name="_Toc6822821"/>
+            <w:bookmarkStart w:id="237" w:name="_Toc488680332"/>
+            <w:bookmarkStart w:id="238" w:name="_Toc6822821"/>
             <w:r>
               <w:rPr>
                 <w:rFonts w:ascii="Times New Roman" w:eastAsia="Times New Roman" w:hAnsi="Times New Roman" w:cs="Times New Roman"/>
@@ -35398,10 +35390,10 @@
                 <w:szCs w:val="24"/>
               </w:rPr>
               <w:object w:dxaOrig="1111" w:dyaOrig="3226">
-                <v:shape id="_x0000_i1027" type="#_x0000_t75" style="width:39pt;height:56.25pt" o:ole="">
+                <v:shape id="_x0000_i1027" type="#_x0000_t75" style="width:38.7pt;height:56.4pt" o:ole="">
                   <v:imagedata r:id="rId29" o:title=""/>
                 </v:shape>
-                <o:OLEObject Type="Embed" ProgID="Visio.Drawing.15" ShapeID="_x0000_i1027" DrawAspect="Content" ObjectID="_1707049011" r:id="rId30"/>
+                <o:OLEObject Type="Embed" ProgID="Visio.Drawing.15" ShapeID="_x0000_i1027" DrawAspect="Content" ObjectID="_1707640606" r:id="rId30"/>
               </w:object>
             </w:r>
             <w:r>
@@ -35548,10 +35540,10 @@
                 <w:szCs w:val="24"/>
               </w:rPr>
               <w:object w:dxaOrig="211" w:dyaOrig="1471">
-                <v:shape id="_x0000_i1028" type="#_x0000_t75" style="width:10.5pt;height:49.5pt" o:ole="">
+                <v:shape id="_x0000_i1028" type="#_x0000_t75" style="width:10.2pt;height:49.6pt" o:ole="">
                   <v:imagedata r:id="rId31" o:title=""/>
                 </v:shape>
-                <o:OLEObject Type="Embed" ProgID="Visio.Drawing.15" ShapeID="_x0000_i1028" DrawAspect="Content" ObjectID="_1707049012" r:id="rId32"/>
+                <o:OLEObject Type="Embed" ProgID="Visio.Drawing.15" ShapeID="_x0000_i1028" DrawAspect="Content" ObjectID="_1707640607" r:id="rId32"/>
               </w:object>
             </w:r>
             <w:r>
@@ -35676,10 +35668,10 @@
                 <w:szCs w:val="24"/>
               </w:rPr>
               <w:object w:dxaOrig="3060" w:dyaOrig="391">
-                <v:shape id="_x0000_i1029" type="#_x0000_t75" style="width:61.5pt;height:15.75pt" o:ole="">
+                <v:shape id="_x0000_i1029" type="#_x0000_t75" style="width:61.8pt;height:15.6pt" o:ole="">
                   <v:imagedata r:id="rId33" o:title=""/>
                 </v:shape>
-                <o:OLEObject Type="Embed" ProgID="Visio.Drawing.15" ShapeID="_x0000_i1029" DrawAspect="Content" ObjectID="_1707049013" r:id="rId34"/>
+                <o:OLEObject Type="Embed" ProgID="Visio.Drawing.15" ShapeID="_x0000_i1029" DrawAspect="Content" ObjectID="_1707640608" r:id="rId34"/>
               </w:object>
             </w:r>
             <w:r>
@@ -35697,10 +35689,10 @@
                 <w:szCs w:val="24"/>
               </w:rPr>
               <w:object w:dxaOrig="1612" w:dyaOrig="677">
-                <v:shape id="_x0000_i1030" type="#_x0000_t75" style="width:1in;height:23.25pt" o:ole="">
+                <v:shape id="_x0000_i1030" type="#_x0000_t75" style="width:1in;height:23.1pt" o:ole="">
                   <v:imagedata r:id="rId35" o:title=""/>
                 </v:shape>
-                <o:OLEObject Type="Embed" ProgID="Visio.Drawing.11" ShapeID="_x0000_i1030" DrawAspect="Content" ObjectID="_1707049014" r:id="rId36"/>
+                <o:OLEObject Type="Embed" ProgID="Visio.Drawing.11" ShapeID="_x0000_i1030" DrawAspect="Content" ObjectID="_1707640609" r:id="rId36"/>
               </w:object>
             </w:r>
             <w:r>
@@ -35733,10 +35725,10 @@
                 <w:szCs w:val="24"/>
               </w:rPr>
               <w:object w:dxaOrig="2521" w:dyaOrig="391">
-                <v:shape id="_x0000_i1031" type="#_x0000_t75" style="width:61.5pt;height:18pt" o:ole="">
+                <v:shape id="_x0000_i1031" type="#_x0000_t75" style="width:61.8pt;height:18.35pt" o:ole="">
                   <v:imagedata r:id="rId37" o:title=""/>
                 </v:shape>
-                <o:OLEObject Type="Embed" ProgID="Visio.Drawing.15" ShapeID="_x0000_i1031" DrawAspect="Content" ObjectID="_1707049015" r:id="rId38"/>
+                <o:OLEObject Type="Embed" ProgID="Visio.Drawing.15" ShapeID="_x0000_i1031" DrawAspect="Content" ObjectID="_1707640610" r:id="rId38"/>
               </w:object>
             </w:r>
             <w:r>
@@ -35778,10 +35770,10 @@
                 <w:szCs w:val="24"/>
               </w:rPr>
               <w:object w:dxaOrig="1801" w:dyaOrig="1051">
-                <v:shape id="_x0000_i1032" type="#_x0000_t75" style="width:63.75pt;height:36pt" o:ole="">
+                <v:shape id="_x0000_i1032" type="#_x0000_t75" style="width:63.85pt;height:36pt" o:ole="">
                   <v:imagedata r:id="rId39" o:title=""/>
                 </v:shape>
-                <o:OLEObject Type="Embed" ProgID="Visio.Drawing.15" ShapeID="_x0000_i1032" DrawAspect="Content" ObjectID="_1707049016" r:id="rId40"/>
+                <o:OLEObject Type="Embed" ProgID="Visio.Drawing.15" ShapeID="_x0000_i1032" DrawAspect="Content" ObjectID="_1707640611" r:id="rId40"/>
               </w:object>
             </w:r>
             <w:r>
@@ -35832,8 +35824,8 @@
           <w:lang w:val="en-GB"/>
         </w:rPr>
       </w:pPr>
-      <w:bookmarkStart w:id="238" w:name="_Toc18332687"/>
-      <w:bookmarkStart w:id="239" w:name="_Toc80389127"/>
+      <w:bookmarkStart w:id="239" w:name="_Toc18332687"/>
+      <w:bookmarkStart w:id="240" w:name="_Toc80389127"/>
       <w:r>
         <w:rPr>
           <w:rFonts w:ascii="Times New Roman" w:eastAsia="Times New Roman" w:hAnsi="Times New Roman" w:cs="Times New Roman"/>
@@ -35845,10 +35837,10 @@
         </w:rPr>
         <w:t>Diagram for Sequence Diagrams</w:t>
       </w:r>
-      <w:bookmarkEnd w:id="236"/>
       <w:bookmarkEnd w:id="237"/>
       <w:bookmarkEnd w:id="238"/>
       <w:bookmarkEnd w:id="239"/>
+      <w:bookmarkEnd w:id="240"/>
     </w:p>
     <w:p>
       <w:pPr>
@@ -35991,7 +35983,7 @@
           <w:lang w:val="en-GB"/>
         </w:rPr>
       </w:pPr>
-      <w:bookmarkStart w:id="240" w:name="_Toc96436066"/>
+      <w:bookmarkStart w:id="241" w:name="_Toc96436066"/>
       <w:r>
         <w:rPr>
           <w:rFonts w:ascii="Times New Roman" w:eastAsia="Calibri" w:hAnsi="Times New Roman" w:cs="Times New Roman"/>
@@ -36070,7 +36062,7 @@
         </w:rPr>
         <w:t>: Sequence diagram for login request</w:t>
       </w:r>
-      <w:bookmarkEnd w:id="240"/>
+      <w:bookmarkEnd w:id="241"/>
     </w:p>
     <w:p>
       <w:pPr>
@@ -36236,8 +36228,8 @@
           </wp:inline>
         </w:drawing>
       </w:r>
-      <w:bookmarkStart w:id="241" w:name="_Toc6823893"/>
-      <w:bookmarkStart w:id="242" w:name="_Toc13745348"/>
+      <w:bookmarkStart w:id="242" w:name="_Toc6823893"/>
+      <w:bookmarkStart w:id="243" w:name="_Toc13745348"/>
     </w:p>
     <w:p>
       <w:pPr>
@@ -36248,7 +36240,7 @@
           <w:szCs w:val="24"/>
         </w:rPr>
       </w:pPr>
-      <w:bookmarkStart w:id="243" w:name="_Toc96436067"/>
+      <w:bookmarkStart w:id="244" w:name="_Toc96436067"/>
       <w:r>
         <w:rPr>
           <w:rFonts w:cs="Times New Roman"/>
@@ -36300,7 +36292,7 @@
         </w:rPr>
         <w:t xml:space="preserve"> : Sequence Diagram to Create user Account</w:t>
       </w:r>
-      <w:bookmarkEnd w:id="243"/>
+      <w:bookmarkEnd w:id="244"/>
     </w:p>
     <w:p>
       <w:pPr>
@@ -36332,8 +36324,8 @@
         </w:rPr>
         <w:t xml:space="preserve"> </w:t>
       </w:r>
-      <w:bookmarkEnd w:id="241"/>
       <w:bookmarkEnd w:id="242"/>
+      <w:bookmarkEnd w:id="243"/>
     </w:p>
     <w:p>
       <w:pPr>
@@ -36448,7 +36440,7 @@
           <w:lang w:val="en-GB"/>
         </w:rPr>
       </w:pPr>
-      <w:bookmarkStart w:id="244" w:name="_Toc96436068"/>
+      <w:bookmarkStart w:id="245" w:name="_Toc96436068"/>
       <w:r>
         <w:rPr>
           <w:rFonts w:cs="Times New Roman"/>
@@ -36500,7 +36492,7 @@
         </w:rPr>
         <w:t>Sequence Diagram to Add case</w:t>
       </w:r>
-      <w:bookmarkEnd w:id="244"/>
+      <w:bookmarkEnd w:id="245"/>
     </w:p>
     <w:p>
       <w:pPr>
@@ -36645,7 +36637,7 @@
           <w:szCs w:val="24"/>
         </w:rPr>
       </w:pPr>
-      <w:bookmarkStart w:id="245" w:name="_Toc96436069"/>
+      <w:bookmarkStart w:id="246" w:name="_Toc96436069"/>
       <w:r>
         <w:rPr>
           <w:rFonts w:cs="Times New Roman"/>
@@ -36697,7 +36689,7 @@
         </w:rPr>
         <w:t>Sequence Diagram to Add suspect</w:t>
       </w:r>
-      <w:bookmarkEnd w:id="245"/>
+      <w:bookmarkEnd w:id="246"/>
     </w:p>
     <w:p>
       <w:pPr>
@@ -36859,7 +36851,7 @@
           <w:szCs w:val="24"/>
         </w:rPr>
       </w:pPr>
-      <w:bookmarkStart w:id="246" w:name="_Toc96436070"/>
+      <w:bookmarkStart w:id="247" w:name="_Toc96436070"/>
       <w:r>
         <w:rPr>
           <w:rFonts w:cs="Times New Roman"/>
@@ -36904,7 +36896,7 @@
         </w:rPr>
         <w:t>: Sequence Diagram to Add evidence</w:t>
       </w:r>
-      <w:bookmarkEnd w:id="246"/>
+      <w:bookmarkEnd w:id="247"/>
     </w:p>
     <w:p>
       <w:pPr>
@@ -37035,7 +37027,7 @@
           <w:szCs w:val="24"/>
         </w:rPr>
       </w:pPr>
-      <w:bookmarkStart w:id="247" w:name="_Toc96436071"/>
+      <w:bookmarkStart w:id="248" w:name="_Toc96436071"/>
       <w:r>
         <w:rPr>
           <w:rFonts w:cs="Times New Roman"/>
@@ -37080,7 +37072,7 @@
         </w:rPr>
         <w:t xml:space="preserve"> : Sequence Diagram to View Suspect</w:t>
       </w:r>
-      <w:bookmarkEnd w:id="247"/>
+      <w:bookmarkEnd w:id="248"/>
     </w:p>
     <w:p>
       <w:pPr>
@@ -37359,7 +37351,7 @@
           <w:lang w:val="en-GB"/>
         </w:rPr>
       </w:pPr>
-      <w:bookmarkStart w:id="248" w:name="_Toc96436072"/>
+      <w:bookmarkStart w:id="249" w:name="_Toc96436072"/>
       <w:r>
         <w:rPr>
           <w:rFonts w:cs="Times New Roman"/>
@@ -37411,7 +37403,7 @@
         </w:rPr>
         <w:t xml:space="preserve"> : Sequence Diagram to Manage RIB Station</w:t>
       </w:r>
-      <w:bookmarkEnd w:id="248"/>
+      <w:bookmarkEnd w:id="249"/>
     </w:p>
     <w:p>
       <w:pPr>
@@ -37529,7 +37521,7 @@
           <w:lang w:val="en-GB"/>
         </w:rPr>
       </w:pPr>
-      <w:bookmarkStart w:id="249" w:name="_Toc96436073"/>
+      <w:bookmarkStart w:id="250" w:name="_Toc96436073"/>
       <w:r>
         <w:rPr>
           <w:rFonts w:cs="Times New Roman"/>
@@ -37581,7 +37573,7 @@
         </w:rPr>
         <w:t xml:space="preserve"> : Sequence Diagram to View primary suspect</w:t>
       </w:r>
-      <w:bookmarkEnd w:id="249"/>
+      <w:bookmarkEnd w:id="250"/>
     </w:p>
     <w:p>
       <w:pPr>
@@ -37698,7 +37690,7 @@
           <w:lang w:val="en-GB"/>
         </w:rPr>
       </w:pPr>
-      <w:bookmarkStart w:id="250" w:name="_Toc96436074"/>
+      <w:bookmarkStart w:id="251" w:name="_Toc96436074"/>
       <w:r>
         <w:rPr>
           <w:rFonts w:cs="Times New Roman"/>
@@ -37750,7 +37742,7 @@
         </w:rPr>
         <w:t xml:space="preserve"> : Sequence Diagram to RIB Station Reports</w:t>
       </w:r>
-      <w:bookmarkEnd w:id="250"/>
+      <w:bookmarkEnd w:id="251"/>
     </w:p>
     <w:p>
       <w:pPr>
@@ -37844,7 +37836,7 @@
           <w:lang w:val="en-GB"/>
         </w:rPr>
       </w:pPr>
-      <w:bookmarkStart w:id="251" w:name="_Toc96436075"/>
+      <w:bookmarkStart w:id="252" w:name="_Toc96436075"/>
       <w:r>
         <w:rPr>
           <w:rFonts w:cs="Times New Roman"/>
@@ -37896,7 +37888,7 @@
         </w:rPr>
         <w:t xml:space="preserve"> : Sequence Diagram to Generate Report</w:t>
       </w:r>
-      <w:bookmarkEnd w:id="251"/>
+      <w:bookmarkEnd w:id="252"/>
     </w:p>
     <w:p>
       <w:pPr>
@@ -37919,9 +37911,9 @@
           <w:docGrid w:linePitch="360"/>
         </w:sectPr>
       </w:pPr>
-      <w:bookmarkStart w:id="252" w:name="_Toc6822822"/>
-      <w:bookmarkStart w:id="253" w:name="_Toc18332688"/>
-      <w:bookmarkStart w:id="254" w:name="_Toc488680333"/>
+      <w:bookmarkStart w:id="253" w:name="_Toc6822822"/>
+      <w:bookmarkStart w:id="254" w:name="_Toc18332688"/>
+      <w:bookmarkStart w:id="255" w:name="_Toc488680333"/>
     </w:p>
     <w:p>
       <w:pPr>
@@ -37938,7 +37930,7 @@
           <w:lang w:val="en-GB"/>
         </w:rPr>
       </w:pPr>
-      <w:bookmarkStart w:id="255" w:name="_Toc80389128"/>
+      <w:bookmarkStart w:id="256" w:name="_Toc80389128"/>
       <w:r>
         <w:rPr>
           <w:rFonts w:ascii="Times New Roman" w:eastAsia="Times New Roman" w:hAnsi="Times New Roman" w:cs="Times New Roman"/>
@@ -37951,9 +37943,9 @@
         <w:lastRenderedPageBreak/>
         <w:t>Activity Diagram</w:t>
       </w:r>
-      <w:bookmarkEnd w:id="252"/>
       <w:bookmarkEnd w:id="253"/>
-      <w:bookmarkEnd w:id="255"/>
+      <w:bookmarkEnd w:id="254"/>
+      <w:bookmarkEnd w:id="256"/>
     </w:p>
     <w:p>
       <w:pPr>
@@ -38600,7 +38592,7 @@
           <w:szCs w:val="24"/>
         </w:rPr>
       </w:pPr>
-      <w:bookmarkStart w:id="256" w:name="_Toc96436076"/>
+      <w:bookmarkStart w:id="257" w:name="_Toc96436076"/>
       <w:r>
         <w:rPr>
           <w:rFonts w:cs="Times New Roman"/>
@@ -38652,7 +38644,7 @@
         </w:rPr>
         <w:t xml:space="preserve"> : Send request and getting response Activity Diagram</w:t>
       </w:r>
-      <w:bookmarkEnd w:id="256"/>
+      <w:bookmarkEnd w:id="257"/>
     </w:p>
     <w:p>
       <w:pPr>
@@ -38768,7 +38760,7 @@
           </wp:inline>
         </w:drawing>
       </w:r>
-      <w:bookmarkStart w:id="257" w:name="_Toc60773910"/>
+      <w:bookmarkStart w:id="258" w:name="_Toc60773910"/>
     </w:p>
     <w:p>
       <w:pPr>
@@ -38779,7 +38771,7 @@
           <w:szCs w:val="24"/>
         </w:rPr>
       </w:pPr>
-      <w:bookmarkStart w:id="258" w:name="_Toc96436077"/>
+      <w:bookmarkStart w:id="259" w:name="_Toc96436077"/>
       <w:r>
         <w:rPr>
           <w:rFonts w:cs="Times New Roman"/>
@@ -38831,7 +38823,7 @@
         </w:rPr>
         <w:t xml:space="preserve"> : Login activity diagram</w:t>
       </w:r>
-      <w:bookmarkEnd w:id="258"/>
+      <w:bookmarkEnd w:id="259"/>
     </w:p>
     <w:p>
       <w:pPr>
@@ -38861,7 +38853,7 @@
         </w:rPr>
         <w:t xml:space="preserve"> </w:t>
       </w:r>
-      <w:bookmarkEnd w:id="257"/>
+      <w:bookmarkEnd w:id="258"/>
     </w:p>
     <w:p>
       <w:pPr>
@@ -38985,7 +38977,7 @@
           <w:szCs w:val="24"/>
         </w:rPr>
       </w:pPr>
-      <w:bookmarkStart w:id="259" w:name="_Toc96436078"/>
+      <w:bookmarkStart w:id="260" w:name="_Toc96436078"/>
       <w:r>
         <w:rPr>
           <w:rFonts w:cs="Times New Roman"/>
@@ -39037,7 +39029,7 @@
         </w:rPr>
         <w:t xml:space="preserve"> : User registration activity diagram</w:t>
       </w:r>
-      <w:bookmarkEnd w:id="259"/>
+      <w:bookmarkEnd w:id="260"/>
     </w:p>
     <w:p>
       <w:pPr>
@@ -39079,9 +39071,9 @@
           <w:lang w:val="en-GB"/>
         </w:rPr>
       </w:pPr>
-      <w:bookmarkStart w:id="260" w:name="_Toc6822823"/>
-      <w:bookmarkStart w:id="261" w:name="_Toc18332689"/>
-      <w:bookmarkStart w:id="262" w:name="_Toc80389129"/>
+      <w:bookmarkStart w:id="261" w:name="_Toc6822823"/>
+      <w:bookmarkStart w:id="262" w:name="_Toc18332689"/>
+      <w:bookmarkStart w:id="263" w:name="_Toc80389129"/>
       <w:r>
         <w:rPr>
           <w:rFonts w:ascii="Times New Roman" w:eastAsia="Times New Roman" w:hAnsi="Times New Roman" w:cs="Times New Roman"/>
@@ -39093,10 +39085,10 @@
         </w:rPr>
         <w:t>Database schema diagram</w:t>
       </w:r>
-      <w:bookmarkEnd w:id="254"/>
-      <w:bookmarkEnd w:id="260"/>
+      <w:bookmarkEnd w:id="255"/>
       <w:bookmarkEnd w:id="261"/>
       <w:bookmarkEnd w:id="262"/>
+      <w:bookmarkEnd w:id="263"/>
     </w:p>
     <w:p>
       <w:pPr>
@@ -39131,11 +39123,11 @@
           <w:szCs w:val="24"/>
         </w:rPr>
       </w:pPr>
-      <w:bookmarkStart w:id="263" w:name="_Toc6823902"/>
-      <w:bookmarkStart w:id="264" w:name="_Toc13745357"/>
-      <w:bookmarkStart w:id="265" w:name="_Toc488680335"/>
-      <w:bookmarkStart w:id="266" w:name="_Toc445120551"/>
-      <w:bookmarkStart w:id="267" w:name="_Toc415656924"/>
+      <w:bookmarkStart w:id="264" w:name="_Toc6823902"/>
+      <w:bookmarkStart w:id="265" w:name="_Toc13745357"/>
+      <w:bookmarkStart w:id="266" w:name="_Toc488680335"/>
+      <w:bookmarkStart w:id="267" w:name="_Toc445120551"/>
+      <w:bookmarkStart w:id="268" w:name="_Toc415656924"/>
       <w:r>
         <w:rPr>
           <w:rFonts w:ascii="Times New Roman" w:hAnsi="Times New Roman" w:cs="Times New Roman"/>
@@ -39187,7 +39179,7 @@
           <w:szCs w:val="24"/>
         </w:rPr>
       </w:pPr>
-      <w:bookmarkStart w:id="268" w:name="_Toc96436079"/>
+      <w:bookmarkStart w:id="269" w:name="_Toc96436079"/>
       <w:r>
         <w:rPr>
           <w:rFonts w:cs="Times New Roman"/>
@@ -39239,7 +39231,7 @@
         </w:rPr>
         <w:t xml:space="preserve"> : Database Schema</w:t>
       </w:r>
-      <w:bookmarkEnd w:id="268"/>
+      <w:bookmarkEnd w:id="269"/>
     </w:p>
     <w:p>
       <w:pPr>
@@ -39265,8 +39257,8 @@
         </w:rPr>
         <w:t xml:space="preserve"> </w:t>
       </w:r>
-      <w:bookmarkEnd w:id="263"/>
       <w:bookmarkEnd w:id="264"/>
+      <w:bookmarkEnd w:id="265"/>
     </w:p>
     <w:p>
       <w:pPr>
@@ -39285,14 +39277,14 @@
           <w:docGrid w:linePitch="360"/>
         </w:sectPr>
       </w:pPr>
-      <w:bookmarkStart w:id="269" w:name="_Toc488658351"/>
-      <w:bookmarkStart w:id="270" w:name="_Toc50055829"/>
-      <w:bookmarkStart w:id="271" w:name="_Toc50385523"/>
-      <w:bookmarkStart w:id="272" w:name="_Toc50535183"/>
-      <w:bookmarkStart w:id="273" w:name="_Toc67840328"/>
-      <w:bookmarkEnd w:id="265"/>
+      <w:bookmarkStart w:id="270" w:name="_Toc488658351"/>
+      <w:bookmarkStart w:id="271" w:name="_Toc50055829"/>
+      <w:bookmarkStart w:id="272" w:name="_Toc50385523"/>
+      <w:bookmarkStart w:id="273" w:name="_Toc50535183"/>
+      <w:bookmarkStart w:id="274" w:name="_Toc67840328"/>
       <w:bookmarkEnd w:id="266"/>
       <w:bookmarkEnd w:id="267"/>
+      <w:bookmarkEnd w:id="268"/>
     </w:p>
     <w:p>
       <w:pPr>
@@ -39304,8 +39296,8 @@
           <w:szCs w:val="24"/>
         </w:rPr>
       </w:pPr>
-      <w:bookmarkStart w:id="274" w:name="_Toc67840327"/>
-      <w:bookmarkStart w:id="275" w:name="_Toc80389130"/>
+      <w:bookmarkStart w:id="275" w:name="_Toc67840327"/>
+      <w:bookmarkStart w:id="276" w:name="_Toc80389130"/>
       <w:r>
         <w:rPr>
           <w:rFonts w:ascii="Times New Roman" w:eastAsia="Times New Roman" w:hAnsi="Times New Roman" w:cs="Times New Roman"/>
@@ -39319,8 +39311,8 @@
         <w:lastRenderedPageBreak/>
         <w:t>Information design</w:t>
       </w:r>
-      <w:bookmarkEnd w:id="274"/>
       <w:bookmarkEnd w:id="275"/>
+      <w:bookmarkEnd w:id="276"/>
     </w:p>
     <w:p>
       <w:pPr>
@@ -39406,8 +39398,8 @@
         </w:rPr>
         <w:t>.</w:t>
       </w:r>
-      <w:bookmarkStart w:id="276" w:name="_Toc530947453"/>
-      <w:bookmarkStart w:id="277" w:name="_Toc533097213"/>
+      <w:bookmarkStart w:id="277" w:name="_Toc530947453"/>
+      <w:bookmarkStart w:id="278" w:name="_Toc533097213"/>
     </w:p>
     <w:p>
       <w:pPr>
@@ -39426,7 +39418,7 @@
         </w:rPr>
         <w:t xml:space="preserve"> </w:t>
       </w:r>
-      <w:bookmarkStart w:id="278" w:name="_Toc80389131"/>
+      <w:bookmarkStart w:id="279" w:name="_Toc80389131"/>
       <w:r>
         <w:rPr>
           <w:rFonts w:ascii="Times New Roman" w:eastAsiaTheme="minorHAnsi" w:hAnsi="Times New Roman" w:cs="Times New Roman"/>
@@ -39435,9 +39427,9 @@
         </w:rPr>
         <w:t>User table</w:t>
       </w:r>
-      <w:bookmarkEnd w:id="276"/>
       <w:bookmarkEnd w:id="277"/>
       <w:bookmarkEnd w:id="278"/>
+      <w:bookmarkEnd w:id="279"/>
     </w:p>
     <w:p>
       <w:pPr>
@@ -39517,7 +39509,7 @@
           <w:szCs w:val="24"/>
         </w:rPr>
       </w:pPr>
-      <w:bookmarkStart w:id="279" w:name="_Toc96436136"/>
+      <w:bookmarkStart w:id="280" w:name="_Toc96436136"/>
       <w:r>
         <w:rPr>
           <w:rFonts w:ascii="Times New Roman" w:eastAsia="Calibri" w:hAnsi="Times New Roman" w:cs="Times New Roman"/>
@@ -39582,7 +39574,7 @@
         </w:rPr>
         <w:t xml:space="preserve"> : Group table</w:t>
       </w:r>
-      <w:bookmarkEnd w:id="279"/>
+      <w:bookmarkEnd w:id="280"/>
     </w:p>
     <w:p>
       <w:pPr>
@@ -39611,7 +39603,7 @@
         </w:rPr>
         <w:tab/>
       </w:r>
-      <w:bookmarkStart w:id="280" w:name="_Toc80389132"/>
+      <w:bookmarkStart w:id="281" w:name="_Toc80389132"/>
       <w:r>
         <w:rPr>
           <w:rFonts w:ascii="Times New Roman" w:eastAsiaTheme="minorHAnsi" w:hAnsi="Times New Roman" w:cs="Times New Roman"/>
@@ -39620,7 +39612,7 @@
         </w:rPr>
         <w:t>Group table</w:t>
       </w:r>
-      <w:bookmarkEnd w:id="280"/>
+      <w:bookmarkEnd w:id="281"/>
     </w:p>
     <w:p>
       <w:pPr>
@@ -39691,7 +39683,7 @@
           <w:szCs w:val="24"/>
         </w:rPr>
       </w:pPr>
-      <w:bookmarkStart w:id="281" w:name="_Toc96436137"/>
+      <w:bookmarkStart w:id="282" w:name="_Toc96436137"/>
       <w:r>
         <w:rPr>
           <w:rFonts w:ascii="Times New Roman" w:eastAsia="Calibri" w:hAnsi="Times New Roman" w:cs="Times New Roman"/>
@@ -39756,7 +39748,7 @@
         </w:rPr>
         <w:t xml:space="preserve"> : Group table</w:t>
       </w:r>
-      <w:bookmarkEnd w:id="281"/>
+      <w:bookmarkEnd w:id="282"/>
     </w:p>
     <w:p>
       <w:pPr>
@@ -39785,7 +39777,7 @@
           <w:color w:val="auto"/>
         </w:rPr>
       </w:pPr>
-      <w:bookmarkStart w:id="282" w:name="_Toc80389133"/>
+      <w:bookmarkStart w:id="283" w:name="_Toc80389133"/>
       <w:r>
         <w:rPr>
           <w:rFonts w:ascii="Times New Roman" w:eastAsiaTheme="minorHAnsi" w:hAnsi="Times New Roman" w:cs="Times New Roman"/>
@@ -39795,7 +39787,7 @@
         <w:lastRenderedPageBreak/>
         <w:t>RIB Headquarter Table</w:t>
       </w:r>
-      <w:bookmarkEnd w:id="282"/>
+      <w:bookmarkEnd w:id="283"/>
     </w:p>
     <w:p>
       <w:pPr>
@@ -39868,7 +39860,7 @@
           <w:szCs w:val="24"/>
         </w:rPr>
       </w:pPr>
-      <w:bookmarkStart w:id="283" w:name="_Toc96436138"/>
+      <w:bookmarkStart w:id="284" w:name="_Toc96436138"/>
       <w:r>
         <w:rPr>
           <w:rFonts w:ascii="Times New Roman" w:eastAsia="Calibri" w:hAnsi="Times New Roman" w:cs="Times New Roman"/>
@@ -39933,7 +39925,7 @@
         </w:rPr>
         <w:t xml:space="preserve"> : RIB Headquarter table</w:t>
       </w:r>
-      <w:bookmarkEnd w:id="283"/>
+      <w:bookmarkEnd w:id="284"/>
     </w:p>
     <w:p>
       <w:pPr>
@@ -39962,7 +39954,7 @@
           <w:color w:val="auto"/>
         </w:rPr>
       </w:pPr>
-      <w:bookmarkStart w:id="284" w:name="_Toc80389134"/>
+      <w:bookmarkStart w:id="285" w:name="_Toc80389134"/>
       <w:r>
         <w:rPr>
           <w:rFonts w:ascii="Times New Roman" w:eastAsiaTheme="minorHAnsi" w:hAnsi="Times New Roman" w:cs="Times New Roman"/>
@@ -39971,7 +39963,7 @@
         </w:rPr>
         <w:t>RIB Station Table</w:t>
       </w:r>
-      <w:bookmarkEnd w:id="284"/>
+      <w:bookmarkEnd w:id="285"/>
     </w:p>
     <w:p>
       <w:pPr>
@@ -40050,7 +40042,7 @@
           <w:docGrid w:linePitch="360"/>
         </w:sectPr>
       </w:pPr>
-      <w:bookmarkStart w:id="285" w:name="_Toc96436139"/>
+      <w:bookmarkStart w:id="286" w:name="_Toc96436139"/>
       <w:r>
         <w:rPr>
           <w:rFonts w:ascii="Times New Roman" w:eastAsia="Calibri" w:hAnsi="Times New Roman" w:cs="Times New Roman"/>
@@ -40115,7 +40107,7 @@
         </w:rPr>
         <w:t xml:space="preserve"> : RIB Station table</w:t>
       </w:r>
-      <w:bookmarkEnd w:id="285"/>
+      <w:bookmarkEnd w:id="286"/>
     </w:p>
     <w:p>
       <w:pPr>
@@ -40135,7 +40127,7 @@
           <w:color w:val="auto"/>
         </w:rPr>
       </w:pPr>
-      <w:bookmarkStart w:id="286" w:name="_Toc80389135"/>
+      <w:bookmarkStart w:id="287" w:name="_Toc80389135"/>
       <w:r>
         <w:rPr>
           <w:rFonts w:ascii="Times New Roman" w:eastAsiaTheme="minorHAnsi" w:hAnsi="Times New Roman" w:cs="Times New Roman"/>
@@ -40160,7 +40152,7 @@
         </w:rPr>
         <w:t>Table</w:t>
       </w:r>
-      <w:bookmarkEnd w:id="286"/>
+      <w:bookmarkEnd w:id="287"/>
     </w:p>
     <w:p>
       <w:pPr>
@@ -40233,7 +40225,7 @@
           <w:szCs w:val="24"/>
         </w:rPr>
       </w:pPr>
-      <w:bookmarkStart w:id="287" w:name="_Toc96436140"/>
+      <w:bookmarkStart w:id="288" w:name="_Toc96436140"/>
       <w:r>
         <w:rPr>
           <w:rFonts w:ascii="Times New Roman" w:eastAsia="Calibri" w:hAnsi="Times New Roman" w:cs="Times New Roman"/>
@@ -40298,7 +40290,7 @@
         </w:rPr>
         <w:t xml:space="preserve"> : Station user table</w:t>
       </w:r>
-      <w:bookmarkEnd w:id="287"/>
+      <w:bookmarkEnd w:id="288"/>
     </w:p>
     <w:p>
       <w:pPr>
@@ -40318,7 +40310,7 @@
           <w:color w:val="auto"/>
         </w:rPr>
       </w:pPr>
-      <w:bookmarkStart w:id="288" w:name="_Toc80389136"/>
+      <w:bookmarkStart w:id="289" w:name="_Toc80389136"/>
       <w:r>
         <w:rPr>
           <w:rFonts w:ascii="Times New Roman" w:eastAsiaTheme="minorHAnsi" w:hAnsi="Times New Roman" w:cs="Times New Roman"/>
@@ -40328,7 +40320,7 @@
         <w:lastRenderedPageBreak/>
         <w:t>Officer Table</w:t>
       </w:r>
-      <w:bookmarkEnd w:id="288"/>
+      <w:bookmarkEnd w:id="289"/>
     </w:p>
     <w:p>
       <w:pPr>
@@ -40393,7 +40385,7 @@
                                 <w:szCs w:val="24"/>
                               </w:rPr>
                             </w:pPr>
-                            <w:bookmarkStart w:id="289" w:name="_Toc96436141"/>
+                            <w:bookmarkStart w:id="290" w:name="_Toc96436141"/>
                             <w:r>
                               <w:rPr>
                                 <w:rFonts w:ascii="Times New Roman" w:eastAsia="Calibri" w:hAnsi="Times New Roman" w:cs="Times New Roman"/>
@@ -40458,7 +40450,7 @@
                               </w:rPr>
                               <w:t xml:space="preserve"> : Officer Table</w:t>
                             </w:r>
-                            <w:bookmarkEnd w:id="289"/>
+                            <w:bookmarkEnd w:id="290"/>
                           </w:p>
                         </w:txbxContent>
                       </wps:txbx>
@@ -40492,7 +40484,7 @@
                           <w:szCs w:val="24"/>
                         </w:rPr>
                       </w:pPr>
-                      <w:bookmarkStart w:id="290" w:name="_Toc96436141"/>
+                      <w:bookmarkStart w:id="291" w:name="_Toc96436141"/>
                       <w:r>
                         <w:rPr>
                           <w:rFonts w:ascii="Times New Roman" w:eastAsia="Calibri" w:hAnsi="Times New Roman" w:cs="Times New Roman"/>
@@ -40557,7 +40549,7 @@
                         </w:rPr>
                         <w:t xml:space="preserve"> : Officer Table</w:t>
                       </w:r>
-                      <w:bookmarkEnd w:id="290"/>
+                      <w:bookmarkEnd w:id="291"/>
                     </w:p>
                   </w:txbxContent>
                 </v:textbox>
@@ -40649,7 +40641,7 @@
           <w:color w:val="auto"/>
         </w:rPr>
       </w:pPr>
-      <w:bookmarkStart w:id="291" w:name="_Toc80389137"/>
+      <w:bookmarkStart w:id="292" w:name="_Toc80389137"/>
       <w:r>
         <w:rPr>
           <w:rFonts w:ascii="Times New Roman" w:eastAsiaTheme="minorHAnsi" w:hAnsi="Times New Roman" w:cs="Times New Roman"/>
@@ -40658,7 +40650,7 @@
         </w:rPr>
         <w:t>Case Table</w:t>
       </w:r>
-      <w:bookmarkEnd w:id="291"/>
+      <w:bookmarkEnd w:id="292"/>
     </w:p>
     <w:p>
       <w:pPr>
@@ -40722,7 +40714,7 @@
           <w:szCs w:val="24"/>
         </w:rPr>
       </w:pPr>
-      <w:bookmarkStart w:id="292" w:name="_Toc96436142"/>
+      <w:bookmarkStart w:id="293" w:name="_Toc96436142"/>
       <w:r>
         <w:rPr>
           <w:rFonts w:ascii="Times New Roman" w:eastAsia="Calibri" w:hAnsi="Times New Roman" w:cs="Times New Roman"/>
@@ -40787,7 +40779,7 @@
         </w:rPr>
         <w:t xml:space="preserve"> : Case table</w:t>
       </w:r>
-      <w:bookmarkEnd w:id="292"/>
+      <w:bookmarkEnd w:id="293"/>
     </w:p>
     <w:p>
       <w:pPr>
@@ -40807,7 +40799,7 @@
           <w:color w:val="auto"/>
         </w:rPr>
       </w:pPr>
-      <w:bookmarkStart w:id="293" w:name="_Toc80389138"/>
+      <w:bookmarkStart w:id="294" w:name="_Toc80389138"/>
       <w:r>
         <w:rPr>
           <w:rFonts w:ascii="Times New Roman" w:eastAsiaTheme="minorHAnsi" w:hAnsi="Times New Roman" w:cs="Times New Roman"/>
@@ -40817,7 +40809,7 @@
         <w:lastRenderedPageBreak/>
         <w:t>Suspect Table</w:t>
       </w:r>
-      <w:bookmarkEnd w:id="293"/>
+      <w:bookmarkEnd w:id="294"/>
     </w:p>
     <w:p>
       <w:pPr>
@@ -40943,7 +40935,7 @@
           <w:szCs w:val="24"/>
         </w:rPr>
       </w:pPr>
-      <w:bookmarkStart w:id="294" w:name="_Toc96436143"/>
+      <w:bookmarkStart w:id="295" w:name="_Toc96436143"/>
       <w:r>
         <w:rPr>
           <w:rFonts w:ascii="Times New Roman" w:eastAsia="Calibri" w:hAnsi="Times New Roman" w:cs="Times New Roman"/>
@@ -41008,7 +41000,7 @@
         </w:rPr>
         <w:t xml:space="preserve"> : Suspect table</w:t>
       </w:r>
-      <w:bookmarkEnd w:id="294"/>
+      <w:bookmarkEnd w:id="295"/>
     </w:p>
     <w:p>
       <w:pPr>
@@ -41030,7 +41022,7 @@
           <w:color w:val="auto"/>
         </w:rPr>
       </w:pPr>
-      <w:bookmarkStart w:id="295" w:name="_Toc80389139"/>
+      <w:bookmarkStart w:id="296" w:name="_Toc80389139"/>
       <w:r>
         <w:rPr>
           <w:rFonts w:ascii="Times New Roman" w:eastAsiaTheme="minorHAnsi" w:hAnsi="Times New Roman" w:cs="Times New Roman"/>
@@ -41040,7 +41032,7 @@
         <w:lastRenderedPageBreak/>
         <w:t>Evidence Table</w:t>
       </w:r>
-      <w:bookmarkEnd w:id="295"/>
+      <w:bookmarkEnd w:id="296"/>
     </w:p>
     <w:p>
       <w:pPr>
@@ -41119,7 +41111,7 @@
           <w:szCs w:val="24"/>
         </w:rPr>
       </w:pPr>
-      <w:bookmarkStart w:id="296" w:name="_Toc96436144"/>
+      <w:bookmarkStart w:id="297" w:name="_Toc96436144"/>
       <w:r>
         <w:rPr>
           <w:rFonts w:ascii="Times New Roman" w:eastAsia="Calibri" w:hAnsi="Times New Roman" w:cs="Times New Roman"/>
@@ -41184,15 +41176,15 @@
         </w:rPr>
         <w:t xml:space="preserve"> : Evidence table</w:t>
       </w:r>
-      <w:bookmarkEnd w:id="296"/>
+      <w:bookmarkEnd w:id="297"/>
     </w:p>
     <w:p>
       <w:pPr>
         <w:pStyle w:val="Tables"/>
       </w:pPr>
-      <w:bookmarkStart w:id="297" w:name="_Toc78653073"/>
-    </w:p>
-    <w:bookmarkEnd w:id="297"/>
+      <w:bookmarkStart w:id="298" w:name="_Toc78653073"/>
+    </w:p>
+    <w:bookmarkEnd w:id="298"/>
     <w:p>
       <w:pPr>
         <w:tabs>
@@ -41220,7 +41212,7 @@
           <w:color w:val="auto"/>
         </w:rPr>
       </w:pPr>
-      <w:bookmarkStart w:id="298" w:name="_Toc80389140"/>
+      <w:bookmarkStart w:id="299" w:name="_Toc80389140"/>
       <w:r>
         <w:rPr>
           <w:rFonts w:ascii="Times New Roman" w:eastAsiaTheme="minorHAnsi" w:hAnsi="Times New Roman" w:cs="Times New Roman"/>
@@ -41230,7 +41222,7 @@
         <w:lastRenderedPageBreak/>
         <w:t>User Table</w:t>
       </w:r>
-      <w:bookmarkEnd w:id="298"/>
+      <w:bookmarkEnd w:id="299"/>
     </w:p>
     <w:p>
       <w:pPr>
@@ -41321,7 +41313,7 @@
           <w:szCs w:val="24"/>
         </w:rPr>
       </w:pPr>
-      <w:bookmarkStart w:id="299" w:name="_Toc96436145"/>
+      <w:bookmarkStart w:id="300" w:name="_Toc96436145"/>
       <w:r>
         <w:rPr>
           <w:rFonts w:ascii="Times New Roman" w:eastAsia="Calibri" w:hAnsi="Times New Roman" w:cs="Times New Roman"/>
@@ -41386,7 +41378,7 @@
         </w:rPr>
         <w:t xml:space="preserve"> : User table</w:t>
       </w:r>
-      <w:bookmarkEnd w:id="299"/>
+      <w:bookmarkEnd w:id="300"/>
     </w:p>
     <w:p>
       <w:pPr>
@@ -41431,7 +41423,7 @@
           <w:lang w:val="en-US"/>
         </w:rPr>
       </w:pPr>
-      <w:bookmarkStart w:id="300" w:name="_Toc80389141"/>
+      <w:bookmarkStart w:id="301" w:name="_Toc80389141"/>
       <w:r>
         <w:rPr>
           <w:rFonts w:ascii="Times New Roman" w:eastAsiaTheme="minorHAnsi" w:hAnsi="Times New Roman" w:cs="Times New Roman"/>
@@ -41444,12 +41436,12 @@
         <w:lastRenderedPageBreak/>
         <w:t>System Architecture Design</w:t>
       </w:r>
-      <w:bookmarkEnd w:id="269"/>
       <w:bookmarkEnd w:id="270"/>
       <w:bookmarkEnd w:id="271"/>
       <w:bookmarkEnd w:id="272"/>
       <w:bookmarkEnd w:id="273"/>
-      <w:bookmarkEnd w:id="300"/>
+      <w:bookmarkEnd w:id="274"/>
+      <w:bookmarkEnd w:id="301"/>
     </w:p>
     <w:p>
       <w:pPr>
@@ -41584,9 +41576,9 @@
           <w:szCs w:val="24"/>
         </w:rPr>
       </w:pPr>
-      <w:bookmarkStart w:id="301" w:name="_Toc50055830"/>
-      <w:bookmarkStart w:id="302" w:name="_Toc50385524"/>
-      <w:bookmarkStart w:id="303" w:name="_Toc50535184"/>
+      <w:bookmarkStart w:id="302" w:name="_Toc50055830"/>
+      <w:bookmarkStart w:id="303" w:name="_Toc50385524"/>
+      <w:bookmarkStart w:id="304" w:name="_Toc50535184"/>
       <w:r>
         <w:rPr>
           <w:rFonts w:ascii="Times New Roman" w:hAnsi="Times New Roman" w:cs="Times New Roman"/>
@@ -41597,9 +41589,9 @@
         </w:rPr>
         <w:t>Objectives of architecture design</w:t>
       </w:r>
-      <w:bookmarkEnd w:id="301"/>
       <w:bookmarkEnd w:id="302"/>
       <w:bookmarkEnd w:id="303"/>
+      <w:bookmarkEnd w:id="304"/>
     </w:p>
     <w:p>
       <w:pPr>
@@ -42015,7 +42007,7 @@
           <w:docGrid w:linePitch="360"/>
         </w:sectPr>
       </w:pPr>
-      <w:bookmarkStart w:id="304" w:name="_Toc60773915"/>
+      <w:bookmarkStart w:id="305" w:name="_Toc60773915"/>
       <w:r>
         <w:rPr>
           <w:rFonts w:cs="Times New Roman"/>
@@ -42023,7 +42015,7 @@
         </w:rPr>
         <w:t>Figure 19: Architecture design of the system</w:t>
       </w:r>
-      <w:bookmarkEnd w:id="304"/>
+      <w:bookmarkEnd w:id="305"/>
     </w:p>
     <w:p>
       <w:pPr>
@@ -42040,9 +42032,9 @@
           <w:szCs w:val="24"/>
         </w:rPr>
       </w:pPr>
-      <w:bookmarkStart w:id="305" w:name="_Toc488680336"/>
-      <w:bookmarkStart w:id="306" w:name="_Toc18332691"/>
-      <w:bookmarkStart w:id="307" w:name="_Toc80389142"/>
+      <w:bookmarkStart w:id="306" w:name="_Toc488680336"/>
+      <w:bookmarkStart w:id="307" w:name="_Toc18332691"/>
+      <w:bookmarkStart w:id="308" w:name="_Toc80389142"/>
       <w:r>
         <w:rPr>
           <w:rFonts w:ascii="Times New Roman" w:eastAsia="Times New Roman" w:hAnsi="Times New Roman" w:cs="Times New Roman"/>
@@ -42054,13 +42046,13 @@
         <w:lastRenderedPageBreak/>
         <w:t>CHAPTER 4</w:t>
       </w:r>
-      <w:bookmarkStart w:id="308" w:name="_Toc445120553"/>
-      <w:bookmarkStart w:id="309" w:name="_Toc415656928"/>
-      <w:bookmarkStart w:id="310" w:name="_Toc380506730"/>
-      <w:bookmarkStart w:id="311" w:name="_Toc349206777"/>
-      <w:bookmarkEnd w:id="305"/>
+      <w:bookmarkStart w:id="309" w:name="_Toc445120553"/>
+      <w:bookmarkStart w:id="310" w:name="_Toc415656928"/>
+      <w:bookmarkStart w:id="311" w:name="_Toc380506730"/>
+      <w:bookmarkStart w:id="312" w:name="_Toc349206777"/>
       <w:bookmarkEnd w:id="306"/>
       <w:bookmarkEnd w:id="307"/>
+      <w:bookmarkEnd w:id="308"/>
     </w:p>
     <w:p>
       <w:pPr>
@@ -42077,9 +42069,9 @@
           <w:szCs w:val="24"/>
         </w:rPr>
       </w:pPr>
-      <w:bookmarkStart w:id="312" w:name="_Toc488680337"/>
-      <w:bookmarkStart w:id="313" w:name="_Toc18332692"/>
-      <w:bookmarkStart w:id="314" w:name="_Toc80389143"/>
+      <w:bookmarkStart w:id="313" w:name="_Toc488680337"/>
+      <w:bookmarkStart w:id="314" w:name="_Toc18332692"/>
+      <w:bookmarkStart w:id="315" w:name="_Toc80389143"/>
       <w:r>
         <w:rPr>
           <w:rFonts w:ascii="Times New Roman" w:eastAsia="Times New Roman" w:hAnsi="Times New Roman" w:cs="Times New Roman"/>
@@ -42090,8 +42082,8 @@
         </w:rPr>
         <w:t>IMPLEMEN</w:t>
       </w:r>
-      <w:bookmarkStart w:id="315" w:name="_Toc327393988"/>
-      <w:bookmarkStart w:id="316" w:name="_Toc327393931"/>
+      <w:bookmarkStart w:id="316" w:name="_Toc327393988"/>
+      <w:bookmarkStart w:id="317" w:name="_Toc327393931"/>
       <w:r>
         <w:rPr>
           <w:rFonts w:ascii="Times New Roman" w:eastAsia="Times New Roman" w:hAnsi="Times New Roman" w:cs="Times New Roman"/>
@@ -42102,7 +42094,6 @@
         </w:rPr>
         <w:t>TATION AND PRESENTATION OF THE NEW SYSTEM</w:t>
       </w:r>
-      <w:bookmarkEnd w:id="308"/>
       <w:bookmarkEnd w:id="309"/>
       <w:bookmarkEnd w:id="310"/>
       <w:bookmarkEnd w:id="311"/>
@@ -42111,6 +42102,7 @@
       <w:bookmarkEnd w:id="314"/>
       <w:bookmarkEnd w:id="315"/>
       <w:bookmarkEnd w:id="316"/>
+      <w:bookmarkEnd w:id="317"/>
     </w:p>
     <w:p>
       <w:pPr>
@@ -42137,15 +42129,15 @@
           <w:lang w:val="en-GB"/>
         </w:rPr>
       </w:pPr>
-      <w:bookmarkStart w:id="317" w:name="_Toc445120554"/>
-      <w:bookmarkStart w:id="318" w:name="_Toc415656929"/>
-      <w:bookmarkStart w:id="319" w:name="_Toc380506731"/>
-      <w:bookmarkStart w:id="320" w:name="_Toc349206778"/>
-      <w:bookmarkStart w:id="321" w:name="_Toc327393989"/>
-      <w:bookmarkStart w:id="322" w:name="_Toc327393932"/>
-      <w:bookmarkStart w:id="323" w:name="_Toc488680338"/>
-      <w:bookmarkStart w:id="324" w:name="_Toc18332693"/>
-      <w:bookmarkStart w:id="325" w:name="_Toc80389144"/>
+      <w:bookmarkStart w:id="318" w:name="_Toc445120554"/>
+      <w:bookmarkStart w:id="319" w:name="_Toc415656929"/>
+      <w:bookmarkStart w:id="320" w:name="_Toc380506731"/>
+      <w:bookmarkStart w:id="321" w:name="_Toc349206778"/>
+      <w:bookmarkStart w:id="322" w:name="_Toc327393989"/>
+      <w:bookmarkStart w:id="323" w:name="_Toc327393932"/>
+      <w:bookmarkStart w:id="324" w:name="_Toc488680338"/>
+      <w:bookmarkStart w:id="325" w:name="_Toc18332693"/>
+      <w:bookmarkStart w:id="326" w:name="_Toc80389144"/>
       <w:r>
         <w:rPr>
           <w:rFonts w:ascii="Times New Roman" w:eastAsia="Times New Roman" w:hAnsi="Times New Roman" w:cs="Times New Roman"/>
@@ -42156,7 +42148,6 @@
         </w:rPr>
         <w:t>Introduction</w:t>
       </w:r>
-      <w:bookmarkEnd w:id="317"/>
       <w:bookmarkEnd w:id="318"/>
       <w:bookmarkEnd w:id="319"/>
       <w:bookmarkEnd w:id="320"/>
@@ -42165,6 +42156,7 @@
       <w:bookmarkEnd w:id="323"/>
       <w:bookmarkEnd w:id="324"/>
       <w:bookmarkEnd w:id="325"/>
+      <w:bookmarkEnd w:id="326"/>
     </w:p>
     <w:p>
       <w:pPr>
@@ -42242,7 +42234,7 @@
           <w:lang w:val="en-US"/>
         </w:rPr>
       </w:pPr>
-      <w:bookmarkStart w:id="326" w:name="_Toc80389145"/>
+      <w:bookmarkStart w:id="327" w:name="_Toc80389145"/>
       <w:r>
         <w:rPr>
           <w:rFonts w:ascii="Times New Roman" w:eastAsia="Times New Roman" w:hAnsi="Times New Roman" w:cs="Times New Roman"/>
@@ -42255,7 +42247,7 @@
         </w:rPr>
         <w:t>Technologies used</w:t>
       </w:r>
-      <w:bookmarkEnd w:id="326"/>
+      <w:bookmarkEnd w:id="327"/>
       <w:r>
         <w:rPr>
           <w:rFonts w:ascii="Times New Roman" w:eastAsia="Times New Roman" w:hAnsi="Times New Roman" w:cs="Times New Roman"/>
@@ -42692,8 +42684,8 @@
           <w:szCs w:val="24"/>
         </w:rPr>
       </w:pPr>
-      <w:bookmarkStart w:id="327" w:name="_Toc18332695"/>
-      <w:bookmarkStart w:id="328" w:name="_Toc80389146"/>
+      <w:bookmarkStart w:id="328" w:name="_Toc18332695"/>
+      <w:bookmarkStart w:id="329" w:name="_Toc80389146"/>
       <w:r>
         <w:rPr>
           <w:rFonts w:ascii="Times New Roman" w:eastAsia="Times New Roman" w:hAnsi="Times New Roman" w:cs="Times New Roman"/>
@@ -42706,8 +42698,8 @@
         <w:lastRenderedPageBreak/>
         <w:t>Presentation of the New System</w:t>
       </w:r>
-      <w:bookmarkEnd w:id="327"/>
       <w:bookmarkEnd w:id="328"/>
+      <w:bookmarkEnd w:id="329"/>
     </w:p>
     <w:p>
       <w:pPr>
@@ -42740,7 +42732,7 @@
           <w:szCs w:val="24"/>
         </w:rPr>
       </w:pPr>
-      <w:bookmarkStart w:id="329" w:name="_Toc79864780"/>
+      <w:bookmarkStart w:id="330" w:name="_Toc79864780"/>
       <w:r>
         <w:rPr>
           <w:rFonts w:ascii="Times New Roman" w:hAnsi="Times New Roman" w:cs="Times New Roman"/>
@@ -42784,7 +42776,7 @@
           </wp:inline>
         </w:drawing>
       </w:r>
-      <w:bookmarkEnd w:id="329"/>
+      <w:bookmarkEnd w:id="330"/>
     </w:p>
     <w:p>
       <w:pPr>
@@ -42797,7 +42789,7 @@
           <w:lang w:val="en-GB"/>
         </w:rPr>
       </w:pPr>
-      <w:bookmarkStart w:id="330" w:name="_Toc96436080"/>
+      <w:bookmarkStart w:id="331" w:name="_Toc96436080"/>
       <w:r>
         <w:rPr>
           <w:rFonts w:cs="Times New Roman"/>
@@ -42849,7 +42841,7 @@
         </w:rPr>
         <w:t xml:space="preserve"> : Index Page</w:t>
       </w:r>
-      <w:bookmarkEnd w:id="330"/>
+      <w:bookmarkEnd w:id="331"/>
     </w:p>
     <w:p>
       <w:pPr>
@@ -42932,7 +42924,7 @@
           <w:szCs w:val="24"/>
         </w:rPr>
       </w:pPr>
-      <w:bookmarkStart w:id="331" w:name="_Toc96436081"/>
+      <w:bookmarkStart w:id="332" w:name="_Toc96436081"/>
       <w:r>
         <w:rPr>
           <w:rFonts w:cs="Times New Roman"/>
@@ -42977,7 +42969,7 @@
         </w:rPr>
         <w:t xml:space="preserve"> : Login Form</w:t>
       </w:r>
-      <w:bookmarkEnd w:id="331"/>
+      <w:bookmarkEnd w:id="332"/>
     </w:p>
     <w:p>
       <w:pPr>
@@ -43052,7 +43044,7 @@
           <w:rFonts w:ascii="Times New Roman" w:hAnsi="Times New Roman" w:cs="Times New Roman"/>
         </w:rPr>
       </w:pPr>
-      <w:bookmarkStart w:id="332" w:name="_Toc13745361"/>
+      <w:bookmarkStart w:id="333" w:name="_Toc13745361"/>
       <w:r>
         <w:rPr>
           <w:rFonts w:ascii="Times New Roman" w:hAnsi="Times New Roman" w:cs="Times New Roman"/>
@@ -43103,7 +43095,7 @@
           <w:szCs w:val="24"/>
         </w:rPr>
       </w:pPr>
-      <w:bookmarkStart w:id="333" w:name="_Toc96436082"/>
+      <w:bookmarkStart w:id="334" w:name="_Toc96436082"/>
       <w:r>
         <w:rPr>
           <w:rFonts w:cs="Times New Roman"/>
@@ -43148,9 +43140,9 @@
         </w:rPr>
         <w:t xml:space="preserve"> :  Add Case</w:t>
       </w:r>
-      <w:bookmarkEnd w:id="333"/>
-    </w:p>
-    <w:bookmarkEnd w:id="332"/>
+      <w:bookmarkEnd w:id="334"/>
+    </w:p>
+    <w:bookmarkEnd w:id="333"/>
     <w:p>
       <w:pPr>
         <w:spacing w:after="200" w:line="240" w:lineRule="auto"/>
@@ -43256,7 +43248,7 @@
           <w:szCs w:val="24"/>
         </w:rPr>
       </w:pPr>
-      <w:bookmarkStart w:id="334" w:name="_Toc96436083"/>
+      <w:bookmarkStart w:id="335" w:name="_Toc96436083"/>
       <w:r>
         <w:rPr>
           <w:rFonts w:cs="Times New Roman"/>
@@ -43301,7 +43293,7 @@
         </w:rPr>
         <w:t>: Add Suspect</w:t>
       </w:r>
-      <w:bookmarkEnd w:id="334"/>
+      <w:bookmarkEnd w:id="335"/>
     </w:p>
     <w:p>
       <w:pPr>
@@ -43394,7 +43386,7 @@
           <w:rFonts w:ascii="Times New Roman" w:hAnsi="Times New Roman" w:cs="Times New Roman"/>
         </w:rPr>
       </w:pPr>
-      <w:bookmarkStart w:id="335" w:name="_Toc13745363"/>
+      <w:bookmarkStart w:id="336" w:name="_Toc13745363"/>
       <w:r>
         <w:rPr>
           <w:rFonts w:ascii="Times New Roman" w:hAnsi="Times New Roman" w:cs="Times New Roman"/>
@@ -43445,7 +43437,7 @@
           <w:szCs w:val="24"/>
         </w:rPr>
       </w:pPr>
-      <w:bookmarkStart w:id="336" w:name="_Toc96436084"/>
+      <w:bookmarkStart w:id="337" w:name="_Toc96436084"/>
       <w:r>
         <w:rPr>
           <w:rFonts w:cs="Times New Roman"/>
@@ -43490,9 +43482,9 @@
         </w:rPr>
         <w:t>: Head quarter Dashboard</w:t>
       </w:r>
-      <w:bookmarkEnd w:id="336"/>
-    </w:p>
-    <w:bookmarkEnd w:id="335"/>
+      <w:bookmarkEnd w:id="337"/>
+    </w:p>
+    <w:bookmarkEnd w:id="336"/>
     <w:p>
       <w:pPr>
         <w:spacing w:after="200" w:line="240" w:lineRule="auto"/>
@@ -43598,7 +43590,7 @@
           <w:szCs w:val="24"/>
         </w:rPr>
       </w:pPr>
-      <w:bookmarkStart w:id="337" w:name="_Toc96436085"/>
+      <w:bookmarkStart w:id="338" w:name="_Toc96436085"/>
       <w:r>
         <w:rPr>
           <w:rFonts w:cs="Times New Roman"/>
@@ -43643,7 +43635,7 @@
         </w:rPr>
         <w:t xml:space="preserve"> : RIB Station Dashboard</w:t>
       </w:r>
-      <w:bookmarkEnd w:id="337"/>
+      <w:bookmarkEnd w:id="338"/>
     </w:p>
     <w:p>
       <w:pPr>
@@ -43795,7 +43787,7 @@
           <w:szCs w:val="24"/>
         </w:rPr>
       </w:pPr>
-      <w:bookmarkStart w:id="338" w:name="_Toc96436086"/>
+      <w:bookmarkStart w:id="339" w:name="_Toc96436086"/>
       <w:r>
         <w:rPr>
           <w:rFonts w:cs="Times New Roman"/>
@@ -43840,7 +43832,7 @@
         </w:rPr>
         <w:t xml:space="preserve"> : Station User Dashboard</w:t>
       </w:r>
-      <w:bookmarkEnd w:id="338"/>
+      <w:bookmarkEnd w:id="339"/>
     </w:p>
     <w:p>
       <w:pPr>
@@ -43947,7 +43939,7 @@
           <w:docGrid w:linePitch="299"/>
         </w:sectPr>
       </w:pPr>
-      <w:bookmarkStart w:id="339" w:name="_Toc96436087"/>
+      <w:bookmarkStart w:id="340" w:name="_Toc96436087"/>
       <w:r>
         <w:rPr>
           <w:rFonts w:cs="Times New Roman"/>
@@ -43992,7 +43984,7 @@
         </w:rPr>
         <w:t xml:space="preserve"> : Generate Report</w:t>
       </w:r>
-      <w:bookmarkEnd w:id="339"/>
+      <w:bookmarkEnd w:id="340"/>
     </w:p>
     <w:p>
       <w:pPr>
@@ -44068,7 +44060,7 @@
           <w:rFonts w:cs="Times New Roman"/>
         </w:rPr>
       </w:pPr>
-      <w:bookmarkStart w:id="340" w:name="_Toc96436088"/>
+      <w:bookmarkStart w:id="341" w:name="_Toc96436088"/>
       <w:r>
         <w:rPr>
           <w:rFonts w:cs="Times New Roman"/>
@@ -44113,7 +44105,7 @@
         </w:rPr>
         <w:t xml:space="preserve"> : RIB Report comparison</w:t>
       </w:r>
-      <w:bookmarkEnd w:id="340"/>
+      <w:bookmarkEnd w:id="341"/>
     </w:p>
     <w:p>
       <w:pPr>
@@ -44215,7 +44207,7 @@
           <w:docGrid w:linePitch="299"/>
         </w:sectPr>
       </w:pPr>
-      <w:bookmarkStart w:id="341" w:name="_Toc96436089"/>
+      <w:bookmarkStart w:id="342" w:name="_Toc96436089"/>
       <w:r>
         <w:rPr>
           <w:rFonts w:cs="Times New Roman"/>
@@ -44260,7 +44252,7 @@
         </w:rPr>
         <w:t>: Pdf Report</w:t>
       </w:r>
-      <w:bookmarkEnd w:id="341"/>
+      <w:bookmarkEnd w:id="342"/>
     </w:p>
     <w:p>
       <w:pPr>
@@ -44286,9 +44278,9 @@
           <w:szCs w:val="24"/>
         </w:rPr>
       </w:pPr>
-      <w:bookmarkStart w:id="342" w:name="_Toc531618699"/>
-      <w:bookmarkStart w:id="343" w:name="_Toc18332696"/>
-      <w:bookmarkStart w:id="344" w:name="_Toc80389147"/>
+      <w:bookmarkStart w:id="343" w:name="_Toc531618699"/>
+      <w:bookmarkStart w:id="344" w:name="_Toc18332696"/>
+      <w:bookmarkStart w:id="345" w:name="_Toc80389147"/>
       <w:r>
         <w:rPr>
           <w:rFonts w:ascii="Times New Roman" w:eastAsia="Times New Roman" w:hAnsi="Times New Roman" w:cs="Times New Roman"/>
@@ -44299,9 +44291,9 @@
         </w:rPr>
         <w:t>Software Testing</w:t>
       </w:r>
-      <w:bookmarkEnd w:id="342"/>
       <w:bookmarkEnd w:id="343"/>
       <w:bookmarkEnd w:id="344"/>
+      <w:bookmarkEnd w:id="345"/>
     </w:p>
     <w:p>
       <w:pPr>
@@ -44484,7 +44476,7 @@
           <w:lang w:val="en-GB"/>
         </w:rPr>
       </w:pPr>
-      <w:bookmarkStart w:id="345" w:name="_Toc531618700"/>
+      <w:bookmarkStart w:id="346" w:name="_Toc531618700"/>
     </w:p>
     <w:p>
       <w:pPr>
@@ -44500,8 +44492,8 @@
           <w:lang w:val="en-GB"/>
         </w:rPr>
       </w:pPr>
-      <w:bookmarkStart w:id="346" w:name="_Toc18332697"/>
-      <w:bookmarkStart w:id="347" w:name="_Toc80389148"/>
+      <w:bookmarkStart w:id="347" w:name="_Toc18332697"/>
+      <w:bookmarkStart w:id="348" w:name="_Toc80389148"/>
       <w:r>
         <w:rPr>
           <w:rFonts w:ascii="Times New Roman" w:eastAsia="Times New Roman" w:hAnsi="Times New Roman" w:cs="Times New Roman"/>
@@ -44512,9 +44504,9 @@
         </w:rPr>
         <w:t>Unit Test</w:t>
       </w:r>
-      <w:bookmarkEnd w:id="345"/>
       <w:bookmarkEnd w:id="346"/>
       <w:bookmarkEnd w:id="347"/>
+      <w:bookmarkEnd w:id="348"/>
     </w:p>
     <w:p>
       <w:pPr>
@@ -44562,9 +44554,9 @@
           <w:lang w:val="en-GB"/>
         </w:rPr>
       </w:pPr>
-      <w:bookmarkStart w:id="348" w:name="_Toc531618701"/>
-      <w:bookmarkStart w:id="349" w:name="_Toc18332698"/>
-      <w:bookmarkStart w:id="350" w:name="_Toc80389149"/>
+      <w:bookmarkStart w:id="349" w:name="_Toc531618701"/>
+      <w:bookmarkStart w:id="350" w:name="_Toc18332698"/>
+      <w:bookmarkStart w:id="351" w:name="_Toc80389149"/>
       <w:r>
         <w:rPr>
           <w:rFonts w:ascii="Times New Roman" w:eastAsia="Times New Roman" w:hAnsi="Times New Roman" w:cs="Times New Roman"/>
@@ -44575,9 +44567,9 @@
         </w:rPr>
         <w:t>Integration test</w:t>
       </w:r>
-      <w:bookmarkEnd w:id="348"/>
       <w:bookmarkEnd w:id="349"/>
       <w:bookmarkEnd w:id="350"/>
+      <w:bookmarkEnd w:id="351"/>
     </w:p>
     <w:p>
       <w:pPr>
@@ -44631,9 +44623,9 @@
           <w:lang w:val="en-GB"/>
         </w:rPr>
       </w:pPr>
-      <w:bookmarkStart w:id="351" w:name="_Toc531618702"/>
-      <w:bookmarkStart w:id="352" w:name="_Toc18332699"/>
-      <w:bookmarkStart w:id="353" w:name="_Toc80389150"/>
+      <w:bookmarkStart w:id="352" w:name="_Toc531618702"/>
+      <w:bookmarkStart w:id="353" w:name="_Toc18332699"/>
+      <w:bookmarkStart w:id="354" w:name="_Toc80389150"/>
       <w:r>
         <w:rPr>
           <w:rFonts w:ascii="Times New Roman" w:eastAsia="Times New Roman" w:hAnsi="Times New Roman" w:cs="Times New Roman"/>
@@ -44645,9 +44637,9 @@
         <w:lastRenderedPageBreak/>
         <w:t>Validation test</w:t>
       </w:r>
-      <w:bookmarkEnd w:id="351"/>
       <w:bookmarkEnd w:id="352"/>
       <w:bookmarkEnd w:id="353"/>
+      <w:bookmarkEnd w:id="354"/>
     </w:p>
     <w:p>
       <w:pPr>
@@ -44824,9 +44816,9 @@
           <w:lang w:val="en-GB"/>
         </w:rPr>
       </w:pPr>
-      <w:bookmarkStart w:id="354" w:name="_Toc531618703"/>
-      <w:bookmarkStart w:id="355" w:name="_Toc18332700"/>
-      <w:bookmarkStart w:id="356" w:name="_Toc80389151"/>
+      <w:bookmarkStart w:id="355" w:name="_Toc531618703"/>
+      <w:bookmarkStart w:id="356" w:name="_Toc18332700"/>
+      <w:bookmarkStart w:id="357" w:name="_Toc80389151"/>
       <w:r>
         <w:rPr>
           <w:rFonts w:ascii="Times New Roman" w:eastAsia="Times New Roman" w:hAnsi="Times New Roman" w:cs="Times New Roman"/>
@@ -44837,9 +44829,9 @@
         </w:rPr>
         <w:t>Software and Hardware compatibility requirements</w:t>
       </w:r>
-      <w:bookmarkEnd w:id="354"/>
       <w:bookmarkEnd w:id="355"/>
       <w:bookmarkEnd w:id="356"/>
+      <w:bookmarkEnd w:id="357"/>
     </w:p>
     <w:p>
       <w:pPr>
@@ -44863,8 +44855,8 @@
           <w:lang w:val="en-GB"/>
         </w:rPr>
       </w:pPr>
-      <w:bookmarkStart w:id="357" w:name="_Toc531618704"/>
-      <w:bookmarkStart w:id="358" w:name="_Toc18332701"/>
+      <w:bookmarkStart w:id="358" w:name="_Toc531618704"/>
+      <w:bookmarkStart w:id="359" w:name="_Toc18332701"/>
       <w:r>
         <w:rPr>
           <w:rFonts w:ascii="Times New Roman" w:eastAsia="Times New Roman" w:hAnsi="Times New Roman" w:cs="Times New Roman"/>
@@ -44875,8 +44867,8 @@
         </w:rPr>
         <w:t>Client-side requirements</w:t>
       </w:r>
-      <w:bookmarkEnd w:id="357"/>
       <w:bookmarkEnd w:id="358"/>
+      <w:bookmarkEnd w:id="359"/>
       <w:r>
         <w:rPr>
           <w:rFonts w:ascii="Times New Roman" w:eastAsia="Calibri" w:hAnsi="Times New Roman" w:cs="Times New Roman"/>
@@ -45032,8 +45024,8 @@
           <w:lang w:val="en-GB"/>
         </w:rPr>
       </w:pPr>
-      <w:bookmarkStart w:id="359" w:name="_Toc531618705"/>
-      <w:bookmarkStart w:id="360" w:name="_Toc18332702"/>
+      <w:bookmarkStart w:id="360" w:name="_Toc531618705"/>
+      <w:bookmarkStart w:id="361" w:name="_Toc18332702"/>
       <w:r>
         <w:rPr>
           <w:rFonts w:ascii="Times New Roman" w:eastAsia="Times New Roman" w:hAnsi="Times New Roman" w:cs="Times New Roman"/>
@@ -45044,8 +45036,8 @@
         </w:rPr>
         <w:t>Server-side requirements</w:t>
       </w:r>
-      <w:bookmarkEnd w:id="359"/>
       <w:bookmarkEnd w:id="360"/>
+      <w:bookmarkEnd w:id="361"/>
       <w:r>
         <w:rPr>
           <w:rFonts w:ascii="Times New Roman" w:eastAsia="Calibri" w:hAnsi="Times New Roman" w:cs="Times New Roman"/>
@@ -45246,9 +45238,9 @@
           <w:szCs w:val="24"/>
         </w:rPr>
       </w:pPr>
-      <w:bookmarkStart w:id="361" w:name="_Toc18332703"/>
-      <w:bookmarkStart w:id="362" w:name="_Toc80389152"/>
-      <w:bookmarkStart w:id="363" w:name="_Toc531618706"/>
+      <w:bookmarkStart w:id="362" w:name="_Toc18332703"/>
+      <w:bookmarkStart w:id="363" w:name="_Toc80389152"/>
+      <w:bookmarkStart w:id="364" w:name="_Toc531618706"/>
       <w:r>
         <w:rPr>
           <w:rFonts w:ascii="Times New Roman" w:eastAsia="Times New Roman" w:hAnsi="Times New Roman" w:cs="Times New Roman"/>
@@ -45260,12 +45252,12 @@
         <w:lastRenderedPageBreak/>
         <w:t>CHAPTER 5</w:t>
       </w:r>
-      <w:bookmarkStart w:id="364" w:name="_Toc415490673"/>
-      <w:bookmarkStart w:id="365" w:name="_Toc403204007"/>
-      <w:bookmarkStart w:id="366" w:name="_Toc403203709"/>
-      <w:bookmarkStart w:id="367" w:name="_Toc397764721"/>
-      <w:bookmarkEnd w:id="361"/>
+      <w:bookmarkStart w:id="365" w:name="_Toc415490673"/>
+      <w:bookmarkStart w:id="366" w:name="_Toc403204007"/>
+      <w:bookmarkStart w:id="367" w:name="_Toc403203709"/>
+      <w:bookmarkStart w:id="368" w:name="_Toc397764721"/>
       <w:bookmarkEnd w:id="362"/>
+      <w:bookmarkEnd w:id="363"/>
       <w:r>
         <w:rPr>
           <w:rFonts w:ascii="Times New Roman" w:eastAsia="Times New Roman" w:hAnsi="Times New Roman" w:cs="Times New Roman"/>
@@ -45292,8 +45284,8 @@
           <w:szCs w:val="24"/>
         </w:rPr>
       </w:pPr>
-      <w:bookmarkStart w:id="368" w:name="_Toc18332704"/>
-      <w:bookmarkStart w:id="369" w:name="_Toc80389153"/>
+      <w:bookmarkStart w:id="369" w:name="_Toc18332704"/>
+      <w:bookmarkStart w:id="370" w:name="_Toc80389153"/>
       <w:r>
         <w:rPr>
           <w:rFonts w:ascii="Times New Roman" w:eastAsia="Times New Roman" w:hAnsi="Times New Roman" w:cs="Times New Roman"/>
@@ -45304,13 +45296,13 @@
         </w:rPr>
         <w:t>CONCLUSION AND RECOMMENDATIONS</w:t>
       </w:r>
-      <w:bookmarkEnd w:id="363"/>
       <w:bookmarkEnd w:id="364"/>
       <w:bookmarkEnd w:id="365"/>
       <w:bookmarkEnd w:id="366"/>
       <w:bookmarkEnd w:id="367"/>
       <w:bookmarkEnd w:id="368"/>
       <w:bookmarkEnd w:id="369"/>
+      <w:bookmarkEnd w:id="370"/>
     </w:p>
     <w:p>
       <w:pPr>
@@ -45326,16 +45318,16 @@
           <w:lang w:val="en-GB"/>
         </w:rPr>
       </w:pPr>
-      <w:bookmarkStart w:id="370" w:name="_Toc415490674"/>
-      <w:bookmarkStart w:id="371" w:name="_Toc403204008"/>
-      <w:bookmarkStart w:id="372" w:name="_Toc403203710"/>
-      <w:bookmarkStart w:id="373" w:name="_Toc397764722"/>
-      <w:bookmarkStart w:id="374" w:name="_Toc396155893"/>
-      <w:bookmarkStart w:id="375" w:name="_Toc396029237"/>
-      <w:bookmarkStart w:id="376" w:name="_Toc395837620"/>
-      <w:bookmarkStart w:id="377" w:name="_Toc349206794"/>
-      <w:bookmarkStart w:id="378" w:name="_Toc327394005"/>
-      <w:bookmarkStart w:id="379" w:name="_Toc327393948"/>
+      <w:bookmarkStart w:id="371" w:name="_Toc415490674"/>
+      <w:bookmarkStart w:id="372" w:name="_Toc403204008"/>
+      <w:bookmarkStart w:id="373" w:name="_Toc403203710"/>
+      <w:bookmarkStart w:id="374" w:name="_Toc397764722"/>
+      <w:bookmarkStart w:id="375" w:name="_Toc396155893"/>
+      <w:bookmarkStart w:id="376" w:name="_Toc396029237"/>
+      <w:bookmarkStart w:id="377" w:name="_Toc395837620"/>
+      <w:bookmarkStart w:id="378" w:name="_Toc349206794"/>
+      <w:bookmarkStart w:id="379" w:name="_Toc327394005"/>
+      <w:bookmarkStart w:id="380" w:name="_Toc327393948"/>
     </w:p>
     <w:p>
       <w:pPr>
@@ -45349,9 +45341,9 @@
           <w:szCs w:val="24"/>
         </w:rPr>
       </w:pPr>
-      <w:bookmarkStart w:id="380" w:name="_Toc531618707"/>
-      <w:bookmarkStart w:id="381" w:name="_Toc18332705"/>
-      <w:bookmarkStart w:id="382" w:name="_Toc80389154"/>
+      <w:bookmarkStart w:id="381" w:name="_Toc531618707"/>
+      <w:bookmarkStart w:id="382" w:name="_Toc18332705"/>
+      <w:bookmarkStart w:id="383" w:name="_Toc80389154"/>
       <w:r>
         <w:rPr>
           <w:rFonts w:ascii="Times New Roman" w:eastAsia="Times New Roman" w:hAnsi="Times New Roman" w:cs="Times New Roman"/>
@@ -45362,7 +45354,6 @@
         </w:rPr>
         <w:t>Conclusion</w:t>
       </w:r>
-      <w:bookmarkEnd w:id="370"/>
       <w:bookmarkEnd w:id="371"/>
       <w:bookmarkEnd w:id="372"/>
       <w:bookmarkEnd w:id="373"/>
@@ -45375,6 +45366,7 @@
       <w:bookmarkEnd w:id="380"/>
       <w:bookmarkEnd w:id="381"/>
       <w:bookmarkEnd w:id="382"/>
+      <w:bookmarkEnd w:id="383"/>
     </w:p>
     <w:p>
       <w:pPr>
@@ -45838,10 +45830,10 @@
           <w:szCs w:val="24"/>
         </w:rPr>
       </w:pPr>
-      <w:bookmarkStart w:id="383" w:name="_Toc415490675"/>
-      <w:bookmarkStart w:id="384" w:name="_Toc488680346"/>
-      <w:bookmarkStart w:id="385" w:name="_Toc18332706"/>
-      <w:bookmarkStart w:id="386" w:name="_Toc80389155"/>
+      <w:bookmarkStart w:id="384" w:name="_Toc415490675"/>
+      <w:bookmarkStart w:id="385" w:name="_Toc488680346"/>
+      <w:bookmarkStart w:id="386" w:name="_Toc18332706"/>
+      <w:bookmarkStart w:id="387" w:name="_Toc80389155"/>
       <w:r>
         <w:rPr>
           <w:rFonts w:ascii="Times New Roman" w:eastAsia="Times New Roman" w:hAnsi="Times New Roman" w:cs="Times New Roman"/>
@@ -45853,10 +45845,10 @@
         <w:lastRenderedPageBreak/>
         <w:t>Recommendations</w:t>
       </w:r>
-      <w:bookmarkEnd w:id="383"/>
       <w:bookmarkEnd w:id="384"/>
       <w:bookmarkEnd w:id="385"/>
       <w:bookmarkEnd w:id="386"/>
+      <w:bookmarkEnd w:id="387"/>
     </w:p>
     <w:p>
       <w:pPr>
@@ -46367,10 +46359,10 @@
           <w:szCs w:val="24"/>
         </w:rPr>
       </w:pPr>
-      <w:bookmarkStart w:id="387" w:name="_Toc67840339"/>
-      <w:bookmarkStart w:id="388" w:name="_Toc80389156"/>
-      <w:bookmarkStart w:id="389" w:name="_Toc531618710"/>
-      <w:bookmarkStart w:id="390" w:name="_Toc18332708"/>
+      <w:bookmarkStart w:id="388" w:name="_Toc67840339"/>
+      <w:bookmarkStart w:id="389" w:name="_Toc80389156"/>
+      <w:bookmarkStart w:id="390" w:name="_Toc531618710"/>
+      <w:bookmarkStart w:id="391" w:name="_Toc18332708"/>
       <w:r>
         <w:rPr>
           <w:rFonts w:ascii="Times New Roman" w:hAnsi="Times New Roman" w:cs="Times New Roman"/>
@@ -46381,8 +46373,8 @@
         </w:rPr>
         <w:t>REFERENCES</w:t>
       </w:r>
-      <w:bookmarkEnd w:id="387"/>
       <w:bookmarkEnd w:id="388"/>
+      <w:bookmarkEnd w:id="389"/>
     </w:p>
     <w:p>
       <w:pPr>
@@ -46395,7 +46387,7 @@
           <w:szCs w:val="24"/>
         </w:rPr>
       </w:pPr>
-      <w:bookmarkStart w:id="391" w:name="_Toc80389157"/>
+      <w:bookmarkStart w:id="392" w:name="_Toc80389157"/>
       <w:r>
         <w:rPr>
           <w:rFonts w:ascii="Times New Roman" w:eastAsia="Times New Roman" w:hAnsi="Times New Roman" w:cs="Times New Roman"/>
@@ -46406,9 +46398,9 @@
         </w:rPr>
         <w:t>Books</w:t>
       </w:r>
-      <w:bookmarkEnd w:id="389"/>
       <w:bookmarkEnd w:id="390"/>
       <w:bookmarkEnd w:id="391"/>
+      <w:bookmarkEnd w:id="392"/>
     </w:p>
     <w:p>
       <w:pPr>
@@ -46577,8 +46569,8 @@
         </w:rPr>
       </w:pPr>
     </w:p>
-    <w:bookmarkStart w:id="392" w:name="_Toc80389158" w:displacedByCustomXml="next"/>
     <w:bookmarkStart w:id="393" w:name="_Toc18332709" w:displacedByCustomXml="next"/>
+    <w:bookmarkStart w:id="394" w:name="_Toc80389158" w:displacedByCustomXml="next"/>
     <w:sdt>
       <w:sdtPr>
         <w:rPr>
@@ -46617,8 +46609,8 @@
             </w:rPr>
             <w:t>Websites</w:t>
           </w:r>
+          <w:bookmarkEnd w:id="394"/>
           <w:bookmarkEnd w:id="393"/>
-          <w:bookmarkEnd w:id="392"/>
         </w:p>
         <w:sdt>
           <w:sdtPr>
@@ -46740,7 +46732,6 @@
                   <w:szCs w:val="24"/>
                 </w:rPr>
               </w:pPr>
-              <w:proofErr w:type="spellStart"/>
               <w:r>
                 <w:rPr>
                   <w:rFonts w:ascii="Times New Roman" w:hAnsi="Times New Roman" w:cs="Times New Roman"/>
@@ -46748,19 +46739,8 @@
                   <w:sz w:val="24"/>
                   <w:szCs w:val="24"/>
                 </w:rPr>
-                <w:t>Django</w:t>
+                <w:t xml:space="preserve">Django Software Foundation. (2020). </w:t>
               </w:r>
-              <w:proofErr w:type="spellEnd"/>
-              <w:r>
-                <w:rPr>
-                  <w:rFonts w:ascii="Times New Roman" w:hAnsi="Times New Roman" w:cs="Times New Roman"/>
-                  <w:color w:val="000000" w:themeColor="text1"/>
-                  <w:sz w:val="24"/>
-                  <w:szCs w:val="24"/>
-                </w:rPr>
-                <w:t xml:space="preserve"> Software Foundation. (2020). </w:t>
-              </w:r>
-              <w:proofErr w:type="spellStart"/>
               <w:r>
                 <w:rPr>
                   <w:rFonts w:ascii="Times New Roman" w:hAnsi="Times New Roman" w:cs="Times New Roman"/>
@@ -46770,19 +46750,7 @@
                   <w:sz w:val="24"/>
                   <w:szCs w:val="24"/>
                 </w:rPr>
-                <w:t>Django</w:t>
-              </w:r>
-              <w:proofErr w:type="spellEnd"/>
-              <w:r>
-                <w:rPr>
-                  <w:rFonts w:ascii="Times New Roman" w:hAnsi="Times New Roman" w:cs="Times New Roman"/>
-                  <w:i/>
-                  <w:iCs/>
-                  <w:color w:val="000000" w:themeColor="text1"/>
-                  <w:sz w:val="24"/>
-                  <w:szCs w:val="24"/>
-                </w:rPr>
-                <w:t xml:space="preserve"> Documentation.</w:t>
+                <w:t>Django Documentation.</w:t>
               </w:r>
               <w:r>
                 <w:rPr>
@@ -46791,27 +46759,7 @@
                   <w:sz w:val="24"/>
                   <w:szCs w:val="24"/>
                 </w:rPr>
-                <w:t xml:space="preserve"> </w:t>
-              </w:r>
-              <w:proofErr w:type="spellStart"/>
-              <w:r>
-                <w:rPr>
-                  <w:rFonts w:ascii="Times New Roman" w:hAnsi="Times New Roman" w:cs="Times New Roman"/>
-                  <w:color w:val="000000" w:themeColor="text1"/>
-                  <w:sz w:val="24"/>
-                  <w:szCs w:val="24"/>
-                </w:rPr>
-                <w:t>Django</w:t>
-              </w:r>
-              <w:proofErr w:type="spellEnd"/>
-              <w:r>
-                <w:rPr>
-                  <w:rFonts w:ascii="Times New Roman" w:hAnsi="Times New Roman" w:cs="Times New Roman"/>
-                  <w:color w:val="000000" w:themeColor="text1"/>
-                  <w:sz w:val="24"/>
-                  <w:szCs w:val="24"/>
-                </w:rPr>
-                <w:t xml:space="preserve"> Software Foundation 15</w:t>
+                <w:t xml:space="preserve"> Django Software Foundation 15</w:t>
               </w:r>
               <w:r>
                 <w:rPr>
@@ -46983,23 +46931,13 @@
                   <w:szCs w:val="24"/>
                 </w:rPr>
               </w:pPr>
-              <w:proofErr w:type="spellStart"/>
               <w:r>
                 <w:rPr>
                   <w:rFonts w:ascii="Times New Roman" w:eastAsia="Times New Roman" w:hAnsi="Times New Roman" w:cs="Times New Roman"/>
                   <w:sz w:val="24"/>
                   <w:szCs w:val="24"/>
                 </w:rPr>
-                <w:t>DataFlair</w:t>
-              </w:r>
-              <w:proofErr w:type="spellEnd"/>
-              <w:r>
-                <w:rPr>
-                  <w:rFonts w:ascii="Times New Roman" w:eastAsia="Times New Roman" w:hAnsi="Times New Roman" w:cs="Times New Roman"/>
-                  <w:sz w:val="24"/>
-                  <w:szCs w:val="24"/>
-                </w:rPr>
-                <w:t>. (202</w:t>
+                <w:t>DataFlair. (202</w:t>
               </w:r>
               <w:r>
                 <w:rPr>
@@ -47015,43 +46953,7 @@
                   <w:sz w:val="24"/>
                   <w:szCs w:val="24"/>
                 </w:rPr>
-                <w:t xml:space="preserve">). </w:t>
-              </w:r>
-              <w:proofErr w:type="spellStart"/>
-              <w:r>
-                <w:rPr>
-                  <w:rFonts w:ascii="Times New Roman" w:eastAsia="Times New Roman" w:hAnsi="Times New Roman" w:cs="Times New Roman"/>
-                  <w:sz w:val="24"/>
-                  <w:szCs w:val="24"/>
-                </w:rPr>
-                <w:t>Django</w:t>
-              </w:r>
-              <w:proofErr w:type="spellEnd"/>
-              <w:r>
-                <w:rPr>
-                  <w:rFonts w:ascii="Times New Roman" w:eastAsia="Times New Roman" w:hAnsi="Times New Roman" w:cs="Times New Roman"/>
-                  <w:sz w:val="24"/>
-                  <w:szCs w:val="24"/>
-                </w:rPr>
-                <w:t xml:space="preserve"> Architecture. </w:t>
-              </w:r>
-              <w:proofErr w:type="spellStart"/>
-              <w:r>
-                <w:rPr>
-                  <w:rFonts w:ascii="Times New Roman" w:eastAsia="Times New Roman" w:hAnsi="Times New Roman" w:cs="Times New Roman"/>
-                  <w:sz w:val="24"/>
-                  <w:szCs w:val="24"/>
-                </w:rPr>
-                <w:t>DataFlair</w:t>
-              </w:r>
-              <w:proofErr w:type="spellEnd"/>
-              <w:r>
-                <w:rPr>
-                  <w:rFonts w:ascii="Times New Roman" w:eastAsia="Times New Roman" w:hAnsi="Times New Roman" w:cs="Times New Roman"/>
-                  <w:sz w:val="24"/>
-                  <w:szCs w:val="24"/>
-                </w:rPr>
-                <w:t>. 12</w:t>
+                <w:t>). Django Architecture. DataFlair. 12</w:t>
               </w:r>
               <w:r>
                 <w:rPr>
@@ -47308,47 +47210,7 @@
                   <w:sz w:val="24"/>
                   <w:szCs w:val="24"/>
                 </w:rPr>
-                <w:t xml:space="preserve">). Get started with </w:t>
-              </w:r>
-              <w:proofErr w:type="spellStart"/>
-              <w:r>
-                <w:rPr>
-                  <w:rFonts w:ascii="Times New Roman" w:hAnsi="Times New Roman" w:cs="Times New Roman"/>
-                  <w:color w:val="000000"/>
-                  <w:sz w:val="24"/>
-                  <w:szCs w:val="24"/>
-                </w:rPr>
-                <w:t>Django</w:t>
-              </w:r>
-              <w:proofErr w:type="spellEnd"/>
-              <w:r>
-                <w:rPr>
-                  <w:rFonts w:ascii="Times New Roman" w:hAnsi="Times New Roman" w:cs="Times New Roman"/>
-                  <w:color w:val="000000"/>
-                  <w:sz w:val="24"/>
-                  <w:szCs w:val="24"/>
-                </w:rPr>
-                <w:t xml:space="preserve"> part 2: </w:t>
-              </w:r>
-              <w:proofErr w:type="spellStart"/>
-              <w:r>
-                <w:rPr>
-                  <w:rFonts w:ascii="Times New Roman" w:hAnsi="Times New Roman" w:cs="Times New Roman"/>
-                  <w:color w:val="000000"/>
-                  <w:sz w:val="24"/>
-                  <w:szCs w:val="24"/>
-                </w:rPr>
-                <w:t>Django</w:t>
-              </w:r>
-              <w:proofErr w:type="spellEnd"/>
-              <w:r>
-                <w:rPr>
-                  <w:rFonts w:ascii="Times New Roman" w:hAnsi="Times New Roman" w:cs="Times New Roman"/>
-                  <w:color w:val="000000"/>
-                  <w:sz w:val="24"/>
-                  <w:szCs w:val="24"/>
-                </w:rPr>
-                <w:t xml:space="preserve"> user management. Retrieved</w:t>
+                <w:t>). Get started with Django part 2: Django user management. Retrieved</w:t>
               </w:r>
               <w:r>
                 <w:rPr>
@@ -47588,8 +47450,8 @@
           <w:szCs w:val="24"/>
         </w:rPr>
       </w:pPr>
-      <w:bookmarkStart w:id="394" w:name="_Toc18332710"/>
-      <w:bookmarkStart w:id="395" w:name="_Toc80389159"/>
+      <w:bookmarkStart w:id="395" w:name="_Toc18332710"/>
+      <w:bookmarkStart w:id="396" w:name="_Toc80389159"/>
       <w:r>
         <w:rPr>
           <w:rFonts w:ascii="Times New Roman" w:eastAsia="Times New Roman" w:hAnsi="Times New Roman" w:cs="Times New Roman"/>
@@ -47600,8 +47462,8 @@
         </w:rPr>
         <w:t>APPENDICES</w:t>
       </w:r>
-      <w:bookmarkEnd w:id="394"/>
       <w:bookmarkEnd w:id="395"/>
+      <w:bookmarkEnd w:id="396"/>
     </w:p>
     <w:p>
       <w:pPr>
@@ -47710,7 +47572,7 @@
           <w:szCs w:val="24"/>
         </w:rPr>
       </w:pPr>
-      <w:bookmarkStart w:id="396" w:name="_Toc80389160"/>
+      <w:bookmarkStart w:id="397" w:name="_Toc80389160"/>
       <w:r>
         <w:rPr>
           <w:rFonts w:ascii="Times New Roman" w:hAnsi="Times New Roman" w:cs="Times New Roman"/>
@@ -47722,7 +47584,7 @@
         <w:lastRenderedPageBreak/>
         <w:t>CURRICULUM VITAE</w:t>
       </w:r>
-      <w:bookmarkEnd w:id="396"/>
+      <w:bookmarkEnd w:id="397"/>
     </w:p>
     <w:p>
       <w:pPr>
@@ -47993,8 +47855,8 @@
                 <w:szCs w:val="24"/>
               </w:rPr>
             </w:pPr>
-            <w:bookmarkStart w:id="397" w:name="_Toc49840387"/>
-            <w:bookmarkStart w:id="398" w:name="_Toc49855044"/>
+            <w:bookmarkStart w:id="398" w:name="_Toc49840387"/>
+            <w:bookmarkStart w:id="399" w:name="_Toc49855044"/>
             <w:r>
               <w:rPr>
                 <w:rFonts w:ascii="Times New Roman" w:hAnsi="Times New Roman" w:cs="Times New Roman"/>
@@ -48004,8 +47866,8 @@
               </w:rPr>
               <w:t>Period</w:t>
             </w:r>
-            <w:bookmarkEnd w:id="397"/>
             <w:bookmarkEnd w:id="398"/>
+            <w:bookmarkEnd w:id="399"/>
           </w:p>
         </w:tc>
         <w:tc>
@@ -48021,8 +47883,8 @@
                 <w:szCs w:val="24"/>
               </w:rPr>
             </w:pPr>
-            <w:bookmarkStart w:id="399" w:name="_Toc49840388"/>
-            <w:bookmarkStart w:id="400" w:name="_Toc49855045"/>
+            <w:bookmarkStart w:id="400" w:name="_Toc49840388"/>
+            <w:bookmarkStart w:id="401" w:name="_Toc49855045"/>
             <w:r>
               <w:rPr>
                 <w:rFonts w:ascii="Times New Roman" w:hAnsi="Times New Roman" w:cs="Times New Roman"/>
@@ -48032,8 +47894,8 @@
               </w:rPr>
               <w:t>Level</w:t>
             </w:r>
-            <w:bookmarkEnd w:id="399"/>
             <w:bookmarkEnd w:id="400"/>
+            <w:bookmarkEnd w:id="401"/>
           </w:p>
         </w:tc>
         <w:tc>
@@ -48049,8 +47911,8 @@
                 <w:szCs w:val="24"/>
               </w:rPr>
             </w:pPr>
-            <w:bookmarkStart w:id="401" w:name="_Toc49840389"/>
-            <w:bookmarkStart w:id="402" w:name="_Toc49855046"/>
+            <w:bookmarkStart w:id="402" w:name="_Toc49840389"/>
+            <w:bookmarkStart w:id="403" w:name="_Toc49855046"/>
             <w:r>
               <w:rPr>
                 <w:rFonts w:ascii="Times New Roman" w:hAnsi="Times New Roman" w:cs="Times New Roman"/>
@@ -48060,8 +47922,8 @@
               </w:rPr>
               <w:t>Institution</w:t>
             </w:r>
-            <w:bookmarkEnd w:id="401"/>
             <w:bookmarkEnd w:id="402"/>
+            <w:bookmarkEnd w:id="403"/>
           </w:p>
         </w:tc>
         <w:tc>
@@ -48077,8 +47939,8 @@
                 <w:szCs w:val="24"/>
               </w:rPr>
             </w:pPr>
-            <w:bookmarkStart w:id="403" w:name="_Toc49840390"/>
-            <w:bookmarkStart w:id="404" w:name="_Toc49855047"/>
+            <w:bookmarkStart w:id="404" w:name="_Toc49840390"/>
+            <w:bookmarkStart w:id="405" w:name="_Toc49855047"/>
             <w:r>
               <w:rPr>
                 <w:rFonts w:ascii="Times New Roman" w:hAnsi="Times New Roman" w:cs="Times New Roman"/>
@@ -48088,8 +47950,8 @@
               </w:rPr>
               <w:t>Awards and Relevant courses</w:t>
             </w:r>
-            <w:bookmarkEnd w:id="403"/>
             <w:bookmarkEnd w:id="404"/>
+            <w:bookmarkEnd w:id="405"/>
           </w:p>
         </w:tc>
       </w:tr>
@@ -49816,18 +49678,7 @@
           <w:sz w:val="24"/>
           <w:szCs w:val="24"/>
         </w:rPr>
-        <w:t>83030</w:t>
-      </w:r>
-      <w:bookmarkStart w:id="405" w:name="_GoBack"/>
-      <w:bookmarkEnd w:id="405"/>
-      <w:r>
-        <w:rPr>
-          <w:rStyle w:val="Hyperlink"/>
-          <w:rFonts w:ascii="Times New Roman" w:hAnsi="Times New Roman" w:cs="Times New Roman"/>
-          <w:sz w:val="24"/>
-          <w:szCs w:val="24"/>
-        </w:rPr>
-        <w:t>61</w:t>
+        <w:t>8303061</w:t>
       </w:r>
     </w:p>
     <w:p>
@@ -50090,7 +49941,7 @@
           <w:rPr>
             <w:noProof/>
           </w:rPr>
-          <w:t>67</w:t>
+          <w:t>9</w:t>
         </w:r>
         <w:r>
           <w:rPr>
@@ -56228,7 +56079,7 @@
 </file>
 
 <file path=customXml/itemProps1.xml><?xml version="1.0" encoding="utf-8"?>
-<ds:datastoreItem xmlns:ds="http://schemas.openxmlformats.org/officeDocument/2006/customXml" ds:itemID="{90BA7657-56AF-4451-B2D6-D472191A1889}">
+<ds:datastoreItem xmlns:ds="http://schemas.openxmlformats.org/officeDocument/2006/customXml" ds:itemID="{59E91108-9888-44E4-8B67-132147BF6267}">
   <ds:schemaRefs>
     <ds:schemaRef ds:uri="http://schemas.openxmlformats.org/officeDocument/2006/bibliography"/>
   </ds:schemaRefs>

</xml_diff>